<commit_message>
Minor update back cv
</commit_message>
<xml_diff>
--- a/cv/backend/CV - Jesús Hernández - Backend - EN.docx
+++ b/cv/backend/CV - Jesús Hernández - Backend - EN.docx
@@ -1,6 +1,6 @@
 
 <file path=word/document.xml><?xml version="1.0" encoding="utf-8"?>
-<w:document xmlns:wpc="http://schemas.microsoft.com/office/word/2010/wordprocessingCanvas" xmlns:cx="http://schemas.microsoft.com/office/drawing/2014/chartex" xmlns:cx1="http://schemas.microsoft.com/office/drawing/2015/9/8/chartex" xmlns:cx2="http://schemas.microsoft.com/office/drawing/2015/10/21/chartex" xmlns:cx3="http://schemas.microsoft.com/office/drawing/2016/5/9/chartex" xmlns:cx4="http://schemas.microsoft.com/office/drawing/2016/5/10/chartex" xmlns:cx5="http://schemas.microsoft.com/office/drawing/2016/5/11/chartex" xmlns:cx6="http://schemas.microsoft.com/office/drawing/2016/5/12/chartex" xmlns:cx7="http://schemas.microsoft.com/office/drawing/2016/5/13/chartex" xmlns:cx8="http://schemas.microsoft.com/office/drawing/2016/5/14/chartex" xmlns:mc="http://schemas.openxmlformats.org/markup-compatibility/2006" xmlns:aink="http://schemas.microsoft.com/office/drawing/2016/ink" xmlns:am3d="http://schemas.microsoft.com/office/drawing/2017/model3d" xmlns:o="urn:schemas-microsoft-com:office:office" xmlns:oel="http://schemas.microsoft.com/office/2019/extlst" xmlns:r="http://schemas.openxmlformats.org/officeDocument/2006/relationships" xmlns:m="http://schemas.openxmlformats.org/officeDocument/2006/math" xmlns:v="urn:schemas-microsoft-com:vml" xmlns:wp14="http://schemas.microsoft.com/office/word/2010/wordprocessingDrawing" xmlns:wp="http://schemas.openxmlformats.org/drawingml/2006/wordprocessingDrawing" xmlns:w10="urn:schemas-microsoft-com:office:word" xmlns:w="http://schemas.openxmlformats.org/wordprocessingml/2006/main" xmlns:w14="http://schemas.microsoft.com/office/word/2010/wordml" xmlns:w15="http://schemas.microsoft.com/office/word/2012/wordml" xmlns:w16cex="http://schemas.microsoft.com/office/word/2018/wordml/cex" xmlns:w16cid="http://schemas.microsoft.com/office/word/2016/wordml/cid" xmlns:w16="http://schemas.microsoft.com/office/word/2018/wordml" xmlns:w16sdtdh="http://schemas.microsoft.com/office/word/2020/wordml/sdtdatahash" xmlns:w16se="http://schemas.microsoft.com/office/word/2015/wordml/symex" xmlns:wpg="http://schemas.microsoft.com/office/word/2010/wordprocessingGroup" xmlns:wpi="http://schemas.microsoft.com/office/word/2010/wordprocessingInk" xmlns:wne="http://schemas.microsoft.com/office/word/2006/wordml" xmlns:wps="http://schemas.microsoft.com/office/word/2010/wordprocessingShape" mc:Ignorable="w14 w15 w16se w16cid w16 w16cex w16sdtdh wp14">
+<w:document xmlns:wpc="http://schemas.microsoft.com/office/word/2010/wordprocessingCanvas" xmlns:cx="http://schemas.microsoft.com/office/drawing/2014/chartex" xmlns:cx1="http://schemas.microsoft.com/office/drawing/2015/9/8/chartex" xmlns:cx2="http://schemas.microsoft.com/office/drawing/2015/10/21/chartex" xmlns:cx3="http://schemas.microsoft.com/office/drawing/2016/5/9/chartex" xmlns:cx4="http://schemas.microsoft.com/office/drawing/2016/5/10/chartex" xmlns:cx5="http://schemas.microsoft.com/office/drawing/2016/5/11/chartex" xmlns:cx6="http://schemas.microsoft.com/office/drawing/2016/5/12/chartex" xmlns:cx7="http://schemas.microsoft.com/office/drawing/2016/5/13/chartex" xmlns:cx8="http://schemas.microsoft.com/office/drawing/2016/5/14/chartex" xmlns:mc="http://schemas.openxmlformats.org/markup-compatibility/2006" xmlns:aink="http://schemas.microsoft.com/office/drawing/2016/ink" xmlns:am3d="http://schemas.microsoft.com/office/drawing/2017/model3d" xmlns:o="urn:schemas-microsoft-com:office:office" xmlns:r="http://schemas.openxmlformats.org/officeDocument/2006/relationships" xmlns:m="http://schemas.openxmlformats.org/officeDocument/2006/math" xmlns:v="urn:schemas-microsoft-com:vml" xmlns:wp14="http://schemas.microsoft.com/office/word/2010/wordprocessingDrawing" xmlns:wp="http://schemas.openxmlformats.org/drawingml/2006/wordprocessingDrawing" xmlns:w10="urn:schemas-microsoft-com:office:word" xmlns:w="http://schemas.openxmlformats.org/wordprocessingml/2006/main" xmlns:w14="http://schemas.microsoft.com/office/word/2010/wordml" xmlns:w15="http://schemas.microsoft.com/office/word/2012/wordml" xmlns:w16cex="http://schemas.microsoft.com/office/word/2018/wordml/cex" xmlns:w16cid="http://schemas.microsoft.com/office/word/2016/wordml/cid" xmlns:w16="http://schemas.microsoft.com/office/word/2018/wordml" xmlns:w16sdtdh="http://schemas.microsoft.com/office/word/2020/wordml/sdtdatahash" xmlns:w16se="http://schemas.microsoft.com/office/word/2015/wordml/symex" xmlns:wpg="http://schemas.microsoft.com/office/word/2010/wordprocessingGroup" xmlns:wpi="http://schemas.microsoft.com/office/word/2010/wordprocessingInk" xmlns:wne="http://schemas.microsoft.com/office/word/2006/wordml" xmlns:wps="http://schemas.microsoft.com/office/word/2010/wordprocessingShape" mc:Ignorable="w14 w15 w16se w16cid w16 w16cex w16sdtdh wp14">
   <w:body>
     <w:p>
       <w:pPr>
@@ -125,7 +125,7 @@
                         <a:effectLst/>
                         <a:extLst>
                           <a:ext uri="{C572A759-6A51-4108-AA02-DFA0A04FC94B}">
-                            <ma14:wrappingTextBoxFlag xmlns="" xmlns:mo="http://schemas.microsoft.com/office/mac/office/2008/main" xmlns:mv="urn:schemas-microsoft-com:mac:vml" xmlns:o="urn:schemas-microsoft-com:office:office" xmlns:v="urn:schemas-microsoft-com:vml" xmlns:w10="urn:schemas-microsoft-com:office:word" xmlns:w="http://schemas.openxmlformats.org/wordprocessingml/2006/main" xmlns:ma14="http://schemas.microsoft.com/office/mac/drawingml/2011/main"/>
+                            <ma14:wrappingTextBoxFlag xmlns="" xmlns:mo="http://schemas.microsoft.com/office/mac/office/2008/main" xmlns:mv="urn:schemas-microsoft-com:mac:vml" xmlns:o="urn:schemas-microsoft-com:office:office" xmlns:v="urn:schemas-microsoft-com:vml" xmlns:w10="urn:schemas-microsoft-com:office:word" xmlns:w="http://schemas.openxmlformats.org/wordprocessingml/2006/main" xmlns:ma14="http://schemas.microsoft.com/office/mac/drawingml/2011/main" xmlns:w16du="http://schemas.microsoft.com/office/word/2023/wordml/word16du" xmlns:oel="http://schemas.microsoft.com/office/2019/extlst"/>
                           </a:ext>
                         </a:extLst>
                       </wps:spPr>
@@ -270,7 +270,7 @@
               </wp:anchor>
             </w:drawing>
           </mc:Choice>
-          <mc:Fallback>
+          <mc:Fallback xmlns:w16du="http://schemas.microsoft.com/office/word/2023/wordml/word16du" xmlns:oel="http://schemas.microsoft.com/office/2019/extlst">
             <w:pict>
               <v:shapetype w14:anchorId="17686F5B" id="_x0000_t202" coordsize="21600,21600" o:spt="202" path="m,l,21600r21600,l21600,xe">
                 <v:stroke joinstyle="miter"/>
@@ -544,7 +544,7 @@
               </wp:anchor>
             </w:drawing>
           </mc:Choice>
-          <mc:Fallback>
+          <mc:Fallback xmlns:w16du="http://schemas.microsoft.com/office/word/2023/wordml/word16du" xmlns:oel="http://schemas.microsoft.com/office/2019/extlst">
             <w:pict>
               <v:shape w14:anchorId="1E905995" id="Cuadro de texto 2" o:spid="_x0000_s1027" type="#_x0000_t202" style="position:absolute;margin-left:37.1pt;margin-top:-8.3pt;width:278.95pt;height:28.15pt;z-index:251747328;visibility:visible;mso-wrap-style:square;mso-width-percent:0;mso-height-percent:0;mso-wrap-distance-left:9pt;mso-wrap-distance-top:0;mso-wrap-distance-right:9pt;mso-wrap-distance-bottom:0;mso-position-horizontal:absolute;mso-position-horizontal-relative:margin;mso-position-vertical:absolute;mso-position-vertical-relative:text;mso-width-percent:0;mso-height-percent:0;mso-width-relative:margin;mso-height-relative:margin;v-text-anchor:top" o:gfxdata="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" filled="f" stroked="f">
                 <v:textbox>
@@ -715,7 +715,7 @@
               </wp:anchor>
             </w:drawing>
           </mc:Choice>
-          <mc:Fallback>
+          <mc:Fallback xmlns:w16du="http://schemas.microsoft.com/office/word/2023/wordml/word16du" xmlns:oel="http://schemas.microsoft.com/office/2019/extlst">
             <w:pict>
               <v:shape w14:anchorId="0D9CF4E8" id="Cuadro de texto 58" o:spid="_x0000_s1028" type="#_x0000_t202" style="position:absolute;margin-left:-33.75pt;margin-top:-53.6pt;width:350.25pt;height:46.1pt;z-index:251708416;visibility:visible;mso-wrap-style:square;mso-width-percent:0;mso-height-percent:0;mso-wrap-distance-left:9pt;mso-wrap-distance-top:0;mso-wrap-distance-right:9pt;mso-wrap-distance-bottom:0;mso-position-horizontal:absolute;mso-position-horizontal-relative:text;mso-position-vertical:absolute;mso-position-vertical-relative:text;mso-width-percent:0;mso-height-percent:0;mso-width-relative:margin;mso-height-relative:margin;v-text-anchor:top" o:gfxdata="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" filled="f" stroked="f">
                 <v:textbox>
@@ -1098,7 +1098,7 @@
               </wp:anchor>
             </w:drawing>
           </mc:Choice>
-          <mc:Fallback>
+          <mc:Fallback xmlns:w16du="http://schemas.microsoft.com/office/word/2023/wordml/word16du" xmlns:oel="http://schemas.microsoft.com/office/2019/extlst">
             <w:pict>
               <v:rect w14:anchorId="5173B5FE" id="Rectangle 69" o:spid="_x0000_s1029" style="position:absolute;margin-left:414pt;margin-top:-74.85pt;width:189pt;height:868.2pt;z-index:-251699204;visibility:visible;mso-wrap-style:square;mso-width-percent:0;mso-height-percent:0;mso-wrap-distance-left:9pt;mso-wrap-distance-top:0;mso-wrap-distance-right:9pt;mso-wrap-distance-bottom:0;mso-position-horizontal:absolute;mso-position-horizontal-relative:page;mso-position-vertical:absolute;mso-position-vertical-relative:text;mso-width-percent:0;mso-height-percent:0;mso-width-relative:page;mso-height-relative:page;v-text-anchor:top" o:gfxdata="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" fillcolor="#d8d8d8 [2732]" stroked="f">
                 <v:textbox>
@@ -1591,7 +1591,7 @@
               </wp:anchor>
             </w:drawing>
           </mc:Choice>
-          <mc:Fallback>
+          <mc:Fallback xmlns:w16du="http://schemas.microsoft.com/office/word/2023/wordml/word16du" xmlns:oel="http://schemas.microsoft.com/office/2019/extlst">
             <w:pict>
               <v:rect w14:anchorId="51E6F569" id="Rectangle 45" o:spid="_x0000_s1030" style="position:absolute;margin-left:-41.2pt;margin-top:793.15pt;width:188.55pt;height:127.65pt;z-index:251698176;visibility:visible;mso-wrap-style:square;mso-width-percent:0;mso-height-percent:0;mso-wrap-distance-left:9pt;mso-wrap-distance-top:0;mso-wrap-distance-right:9pt;mso-wrap-distance-bottom:0;mso-position-horizontal:absolute;mso-position-horizontal-relative:text;mso-position-vertical:absolute;mso-position-vertical-relative:text;mso-width-percent:0;mso-height-percent:0;mso-width-relative:page;mso-height-relative:page;v-text-anchor:top" o:gfxdata="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" stroked="f">
                 <v:textbox>
@@ -2066,11 +2066,41 @@
                               <w:fldChar w:fldCharType="separate"/>
                             </w:r>
                             <w:r>
+                              <w:fldChar w:fldCharType="begin"/>
+                            </w:r>
+                            <w:r>
+                              <w:instrText xml:space="preserve"> INCLUDEPICTURE  "https://lh3.googleusercontent.com/-zZva6319EVE/AAAAAAAAAAI/AAAAAAAAAAA/zKFGBYMviqc/photo.jpg" \* MERGEFORMATINET </w:instrText>
+                            </w:r>
+                            <w:r>
+                              <w:fldChar w:fldCharType="separate"/>
+                            </w:r>
+                            <w:r>
+                              <w:fldChar w:fldCharType="begin"/>
+                            </w:r>
+                            <w:r>
+                              <w:instrText xml:space="preserve"> </w:instrText>
+                            </w:r>
+                            <w:r>
+                              <w:instrText>INCLUDEPICTURE  "https://lh3.googleusercontent.com/-zZva6319EVE/AAAAAAAAAAI/AAAAAAAAAAA/zKFGBYMviqc/photo.jpg" \* MERGEFORMATINET</w:instrText>
+                            </w:r>
+                            <w:r>
+                              <w:instrText xml:space="preserve"> </w:instrText>
+                            </w:r>
+                            <w:r>
+                              <w:fldChar w:fldCharType="separate"/>
+                            </w:r>
+                            <w:r>
                               <w:pict w14:anchorId="0EEBD547">
                                 <v:shape id="_x0000_i1027" type="#_x0000_t75" style="width:31.95pt;height:31.95pt">
                                   <v:imagedata r:id="rId9" r:href="rId10" gain="109227f"/>
                                 </v:shape>
                               </w:pict>
+                            </w:r>
+                            <w:r>
+                              <w:fldChar w:fldCharType="end"/>
+                            </w:r>
+                            <w:r>
+                              <w:fldChar w:fldCharType="end"/>
                             </w:r>
                             <w:r>
                               <w:fldChar w:fldCharType="end"/>
@@ -2183,7 +2213,7 @@
               </wp:anchor>
             </w:drawing>
           </mc:Choice>
-          <mc:Fallback>
+          <mc:Fallback xmlns:w16du="http://schemas.microsoft.com/office/word/2023/wordml/word16du" xmlns:oel="http://schemas.microsoft.com/office/2019/extlst">
             <w:pict>
               <v:shape w14:anchorId="1220E578" id="Text Box 231" o:spid="_x0000_s1031" type="#_x0000_t202" style="position:absolute;margin-left:-65.6pt;margin-top:813.95pt;width:46.55pt;height:39.3pt;z-index:251706368;visibility:visible;mso-wrap-style:none;mso-width-percent:0;mso-height-percent:0;mso-wrap-distance-left:9pt;mso-wrap-distance-top:0;mso-wrap-distance-right:9pt;mso-wrap-distance-bottom:0;mso-position-horizontal:absolute;mso-position-horizontal-relative:text;mso-position-vertical:absolute;mso-position-vertical-relative:text;mso-width-percent:0;mso-height-percent:0;mso-width-relative:page;mso-height-relative:page;v-text-anchor:top" o:gfxdata="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" filled="f" stroked="f">
                 <v:textbox style="mso-fit-shape-to-text:t">
@@ -2469,11 +2499,23 @@
                         <w:fldChar w:fldCharType="separate"/>
                       </w:r>
                       <w:r>
+                        <w:fldChar w:fldCharType="begin"/>
+                      </w:r>
+                      <w:r>
+                        <w:instrText xml:space="preserve"> INCLUDEPICTURE  "https://lh3.googleusercontent.com/-zZva6319EVE/AAAAAAAAAAI/AAAAAAAAAAA/zKFGBYMviqc/photo.jpg" \* MERGEFORMATINET </w:instrText>
+                      </w:r>
+                      <w:r>
+                        <w:fldChar w:fldCharType="separate"/>
+                      </w:r>
+                      <w:r>
                         <w:pict w14:anchorId="0EEBD547">
                           <v:shape id="_x0000_i1027" type="#_x0000_t75" style="width:31.95pt;height:31.95pt">
-                            <v:imagedata r:id="rId9" r:href="rId11" gain="109227f"/>
+                            <v:imagedata r:id="rId11" r:href="rId12" gain="109227f"/>
                           </v:shape>
                         </w:pict>
+                      </w:r>
+                      <w:r>
+                        <w:fldChar w:fldCharType="end"/>
                       </w:r>
                       <w:r>
                         <w:fldChar w:fldCharType="end"/>
@@ -2685,7 +2727,7 @@
               </wp:anchor>
             </w:drawing>
           </mc:Choice>
-          <mc:Fallback>
+          <mc:Fallback xmlns:w16du="http://schemas.microsoft.com/office/word/2023/wordml/word16du" xmlns:oel="http://schemas.microsoft.com/office/2019/extlst">
             <w:pict>
               <v:shapetype w14:anchorId="737B3730" id="_x0000_t32" coordsize="21600,21600" o:spt="32" o:oned="t" path="m,l21600,21600e" filled="f">
                 <v:path arrowok="t" fillok="f" o:connecttype="none"/>
@@ -2764,7 +2806,7 @@
               </wp:anchor>
             </w:drawing>
           </mc:Choice>
-          <mc:Fallback>
+          <mc:Fallback xmlns:w16du="http://schemas.microsoft.com/office/word/2023/wordml/word16du" xmlns:oel="http://schemas.microsoft.com/office/2019/extlst">
             <w:pict>
               <v:shape w14:anchorId="5FCC3B20" id="AutoShape 212" o:spid="_x0000_s1026" type="#_x0000_t32" style="position:absolute;margin-left:-111.85pt;margin-top:17.7pt;width:.05pt;height:251.5pt;z-index:251664384;visibility:visible;mso-wrap-style:square;mso-width-percent:0;mso-height-percent:0;mso-wrap-distance-left:9pt;mso-wrap-distance-top:0;mso-wrap-distance-right:9pt;mso-wrap-distance-bottom:0;mso-position-horizontal:absolute;mso-position-horizontal-relative:text;mso-position-vertical:absolute;mso-position-vertical-relative:text;mso-width-percent:0;mso-height-percent:0;mso-width-relative:page;mso-height-relative:page" o:gfxdata="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" strokecolor="#00b0f0"/>
             </w:pict>
@@ -2846,7 +2888,7 @@
               </wp:anchor>
             </w:drawing>
           </mc:Choice>
-          <mc:Fallback>
+          <mc:Fallback xmlns:w16du="http://schemas.microsoft.com/office/word/2023/wordml/word16du" xmlns:oel="http://schemas.microsoft.com/office/2019/extlst">
             <w:pict>
               <v:shape w14:anchorId="1F9C3315" id="AutoShape 216" o:spid="_x0000_s1026" type="#_x0000_t32" style="position:absolute;margin-left:-351.3pt;margin-top:-12.15pt;width:11.35pt;height:0;z-index:251668480;visibility:visible;mso-wrap-style:square;mso-width-percent:0;mso-height-percent:0;mso-wrap-distance-left:9pt;mso-wrap-distance-top:0;mso-wrap-distance-right:9pt;mso-wrap-distance-bottom:0;mso-position-horizontal:absolute;mso-position-horizontal-relative:text;mso-position-vertical:absolute;mso-position-vertical-relative:text;mso-width-percent:0;mso-height-percent:0;mso-width-relative:page;mso-height-relative:page" o:gfxdata="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" strokecolor="#00b0f0"/>
             </w:pict>
@@ -3211,7 +3253,7 @@
               </wp:anchor>
             </w:drawing>
           </mc:Choice>
-          <mc:Fallback>
+          <mc:Fallback xmlns:w16du="http://schemas.microsoft.com/office/word/2023/wordml/word16du" xmlns:oel="http://schemas.microsoft.com/office/2019/extlst">
             <w:pict>
               <v:rect w14:anchorId="0B957A40" id="_x0000_s1032" style="position:absolute;margin-left:-4.15pt;margin-top:20.85pt;width:420pt;height:49.9pt;z-index:-251483136;visibility:visible;mso-wrap-style:square;mso-width-percent:0;mso-height-percent:0;mso-wrap-distance-left:9pt;mso-wrap-distance-top:0;mso-wrap-distance-right:9pt;mso-wrap-distance-bottom:0;mso-position-horizontal:absolute;mso-position-horizontal-relative:page;mso-position-vertical:absolute;mso-position-vertical-relative:text;mso-width-percent:0;mso-height-percent:0;mso-width-relative:page;mso-height-relative:page;v-text-anchor:top" o:gfxdata="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" fillcolor="#d8d8d8 [2732]" stroked="f">
                 <v:textbox>
@@ -3732,7 +3774,7 @@
               </wp:anchor>
             </w:drawing>
           </mc:Choice>
-          <mc:Fallback>
+          <mc:Fallback xmlns:w16du="http://schemas.microsoft.com/office/word/2023/wordml/word16du" xmlns:oel="http://schemas.microsoft.com/office/2019/extlst">
             <w:pict>
               <v:shape w14:anchorId="0F08D93A" id="Cuadro de texto 66" o:spid="_x0000_s1033" type="#_x0000_t202" style="position:absolute;margin-left:-63.35pt;margin-top:32.15pt;width:378.9pt;height:24.3pt;z-index:251835392;visibility:visible;mso-wrap-style:square;mso-width-percent:0;mso-height-percent:0;mso-wrap-distance-left:9pt;mso-wrap-distance-top:0;mso-wrap-distance-right:9pt;mso-wrap-distance-bottom:0;mso-position-horizontal:absolute;mso-position-horizontal-relative:margin;mso-position-vertical:absolute;mso-position-vertical-relative:text;mso-width-percent:0;mso-height-percent:0;mso-width-relative:margin;mso-height-relative:margin;v-text-anchor:top" o:gfxdata="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" filled="f" stroked="f">
                 <v:textbox>
@@ -3915,10 +3957,10 @@
                     <pic:cNvPicPr/>
                   </pic:nvPicPr>
                   <pic:blipFill>
-                    <a:blip r:embed="rId12">
+                    <a:blip r:embed="rId13">
                       <a:extLst>
                         <a:ext uri="{96DAC541-7B7A-43D3-8B79-37D633B846F1}">
-                          <asvg:svgBlip xmlns:asvg="http://schemas.microsoft.com/office/drawing/2016/SVG/main" r:embed="rId13"/>
+                          <asvg:svgBlip xmlns:asvg="http://schemas.microsoft.com/office/drawing/2016/SVG/main" r:embed="rId14"/>
                         </a:ext>
                       </a:extLst>
                     </a:blip>
@@ -3976,10 +4018,10 @@
                     <pic:cNvPicPr/>
                   </pic:nvPicPr>
                   <pic:blipFill>
-                    <a:blip r:embed="rId14">
+                    <a:blip r:embed="rId15">
                       <a:extLst>
                         <a:ext uri="{96DAC541-7B7A-43D3-8B79-37D633B846F1}">
-                          <asvg:svgBlip xmlns:asvg="http://schemas.microsoft.com/office/drawing/2016/SVG/main" r:embed="rId15"/>
+                          <asvg:svgBlip xmlns:asvg="http://schemas.microsoft.com/office/drawing/2016/SVG/main" r:embed="rId16"/>
                         </a:ext>
                       </a:extLst>
                     </a:blip>
@@ -4037,10 +4079,10 @@
                     <pic:cNvPicPr/>
                   </pic:nvPicPr>
                   <pic:blipFill>
-                    <a:blip r:embed="rId16">
+                    <a:blip r:embed="rId17">
                       <a:extLst>
                         <a:ext uri="{96DAC541-7B7A-43D3-8B79-37D633B846F1}">
-                          <asvg:svgBlip xmlns:asvg="http://schemas.microsoft.com/office/drawing/2016/SVG/main" r:embed="rId17"/>
+                          <asvg:svgBlip xmlns:asvg="http://schemas.microsoft.com/office/drawing/2016/SVG/main" r:embed="rId18"/>
                         </a:ext>
                       </a:extLst>
                     </a:blip>
@@ -4328,7 +4370,7 @@
                                           </pic:cNvPicPr>
                                         </pic:nvPicPr>
                                         <pic:blipFill>
-                                          <a:blip r:embed="rId18">
+                                          <a:blip r:embed="rId19">
                                             <a:extLst>
                                               <a:ext uri="{28A0092B-C50C-407E-A947-70E740481C1C}">
                                                 <a14:useLocalDpi xmlns:a14="http://schemas.microsoft.com/office/drawing/2010/main" val="0"/>
@@ -4482,7 +4524,7 @@
               </wp:anchor>
             </w:drawing>
           </mc:Choice>
-          <mc:Fallback>
+          <mc:Fallback xmlns:w16du="http://schemas.microsoft.com/office/word/2023/wordml/word16du" xmlns:oel="http://schemas.microsoft.com/office/2019/extlst">
             <w:pict>
               <v:rect w14:anchorId="60ADC5A8" id="_x0000_s1034" style="position:absolute;margin-left:-.8pt;margin-top:25.15pt;width:595.8pt;height:98.5pt;z-index:-251572224;visibility:visible;mso-wrap-style:square;mso-width-percent:0;mso-height-percent:0;mso-wrap-distance-left:9pt;mso-wrap-distance-top:0;mso-wrap-distance-right:9pt;mso-wrap-distance-bottom:0;mso-position-horizontal:absolute;mso-position-horizontal-relative:page;mso-position-vertical:absolute;mso-position-vertical-relative:text;mso-width-percent:0;mso-height-percent:0;mso-width-relative:page;mso-height-relative:page;v-text-anchor:top" o:gfxdata="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" fillcolor="#5a5a5a [2109]" stroked="f">
                 <v:textbox>
@@ -4682,7 +4724,7 @@
                                     </pic:cNvPicPr>
                                   </pic:nvPicPr>
                                   <pic:blipFill>
-                                    <a:blip r:embed="rId18">
+                                    <a:blip r:embed="rId20">
                                       <a:extLst>
                                         <a:ext uri="{28A0092B-C50C-407E-A947-70E740481C1C}">
                                           <a14:useLocalDpi xmlns:a14="http://schemas.microsoft.com/office/drawing/2010/main" val="0"/>
@@ -4879,7 +4921,7 @@
                         <a:effectLst/>
                         <a:extLst>
                           <a:ext uri="{C572A759-6A51-4108-AA02-DFA0A04FC94B}">
-                            <ma14:wrappingTextBoxFlag xmlns="" xmlns:mo="http://schemas.microsoft.com/office/mac/office/2008/main" xmlns:mv="urn:schemas-microsoft-com:mac:vml" xmlns:o="urn:schemas-microsoft-com:office:office" xmlns:v="urn:schemas-microsoft-com:vml" xmlns:w10="urn:schemas-microsoft-com:office:word" xmlns:w="http://schemas.openxmlformats.org/wordprocessingml/2006/main" xmlns:ma14="http://schemas.microsoft.com/office/mac/drawingml/2011/main"/>
+                            <ma14:wrappingTextBoxFlag xmlns="" xmlns:mo="http://schemas.microsoft.com/office/mac/office/2008/main" xmlns:mv="urn:schemas-microsoft-com:mac:vml" xmlns:o="urn:schemas-microsoft-com:office:office" xmlns:v="urn:schemas-microsoft-com:vml" xmlns:w10="urn:schemas-microsoft-com:office:word" xmlns:w="http://schemas.openxmlformats.org/wordprocessingml/2006/main" xmlns:ma14="http://schemas.microsoft.com/office/mac/drawingml/2011/main" xmlns:w16du="http://schemas.microsoft.com/office/word/2023/wordml/word16du" xmlns:oel="http://schemas.microsoft.com/office/2019/extlst"/>
                           </a:ext>
                         </a:extLst>
                       </wps:spPr>
@@ -5017,7 +5059,7 @@
               </wp:anchor>
             </w:drawing>
           </mc:Choice>
-          <mc:Fallback>
+          <mc:Fallback xmlns:w16du="http://schemas.microsoft.com/office/word/2023/wordml/word16du" xmlns:oel="http://schemas.microsoft.com/office/2019/extlst">
             <w:pict>
               <v:shape w14:anchorId="37B14AC8" id="_x0000_s1035" type="#_x0000_t202" style="position:absolute;margin-left:67.25pt;margin-top:14.55pt;width:149.1pt;height:92.55pt;z-index:251924480;visibility:visible;mso-wrap-style:square;mso-width-percent:0;mso-height-percent:0;mso-wrap-distance-left:9pt;mso-wrap-distance-top:0;mso-wrap-distance-right:9pt;mso-wrap-distance-bottom:0;mso-position-horizontal:absolute;mso-position-horizontal-relative:margin;mso-position-vertical:absolute;mso-position-vertical-relative:text;mso-width-percent:0;mso-height-percent:0;mso-width-relative:margin;mso-height-relative:margin;v-text-anchor:top" o:gfxdata="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" filled="f" stroked="f">
                 <v:textbox>
@@ -5187,7 +5229,7 @@
                         <a:effectLst/>
                         <a:extLst>
                           <a:ext uri="{C572A759-6A51-4108-AA02-DFA0A04FC94B}">
-                            <ma14:wrappingTextBoxFlag xmlns="" xmlns:mo="http://schemas.microsoft.com/office/mac/office/2008/main" xmlns:mv="urn:schemas-microsoft-com:mac:vml" xmlns:o="urn:schemas-microsoft-com:office:office" xmlns:v="urn:schemas-microsoft-com:vml" xmlns:w10="urn:schemas-microsoft-com:office:word" xmlns:w="http://schemas.openxmlformats.org/wordprocessingml/2006/main" xmlns:ma14="http://schemas.microsoft.com/office/mac/drawingml/2011/main"/>
+                            <ma14:wrappingTextBoxFlag xmlns="" xmlns:mo="http://schemas.microsoft.com/office/mac/office/2008/main" xmlns:mv="urn:schemas-microsoft-com:mac:vml" xmlns:o="urn:schemas-microsoft-com:office:office" xmlns:v="urn:schemas-microsoft-com:vml" xmlns:w10="urn:schemas-microsoft-com:office:word" xmlns:w="http://schemas.openxmlformats.org/wordprocessingml/2006/main" xmlns:ma14="http://schemas.microsoft.com/office/mac/drawingml/2011/main" xmlns:w16du="http://schemas.microsoft.com/office/word/2023/wordml/word16du" xmlns:oel="http://schemas.microsoft.com/office/2019/extlst"/>
                           </a:ext>
                         </a:extLst>
                       </wps:spPr>
@@ -5325,7 +5367,7 @@
               </wp:anchor>
             </w:drawing>
           </mc:Choice>
-          <mc:Fallback>
+          <mc:Fallback xmlns:w16du="http://schemas.microsoft.com/office/word/2023/wordml/word16du" xmlns:oel="http://schemas.microsoft.com/office/2019/extlst">
             <w:pict>
               <v:shape w14:anchorId="797599D7" id="_x0000_s1036" type="#_x0000_t202" style="position:absolute;margin-left:204.75pt;margin-top:14.35pt;width:149.1pt;height:92.55pt;z-index:251920384;visibility:visible;mso-wrap-style:square;mso-width-percent:0;mso-height-percent:0;mso-wrap-distance-left:9pt;mso-wrap-distance-top:0;mso-wrap-distance-right:9pt;mso-wrap-distance-bottom:0;mso-position-horizontal:absolute;mso-position-horizontal-relative:margin;mso-position-vertical:absolute;mso-position-vertical-relative:text;mso-width-percent:0;mso-height-percent:0;mso-width-relative:margin;mso-height-relative:margin;v-text-anchor:top" o:gfxdata="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" filled="f" stroked="f">
                 <v:textbox>
@@ -5495,7 +5537,7 @@
                         <a:effectLst/>
                         <a:extLst>
                           <a:ext uri="{C572A759-6A51-4108-AA02-DFA0A04FC94B}">
-                            <ma14:wrappingTextBoxFlag xmlns="" xmlns:mo="http://schemas.microsoft.com/office/mac/office/2008/main" xmlns:mv="urn:schemas-microsoft-com:mac:vml" xmlns:o="urn:schemas-microsoft-com:office:office" xmlns:v="urn:schemas-microsoft-com:vml" xmlns:w10="urn:schemas-microsoft-com:office:word" xmlns:w="http://schemas.openxmlformats.org/wordprocessingml/2006/main" xmlns:ma14="http://schemas.microsoft.com/office/mac/drawingml/2011/main"/>
+                            <ma14:wrappingTextBoxFlag xmlns="" xmlns:mo="http://schemas.microsoft.com/office/mac/office/2008/main" xmlns:mv="urn:schemas-microsoft-com:mac:vml" xmlns:o="urn:schemas-microsoft-com:office:office" xmlns:v="urn:schemas-microsoft-com:vml" xmlns:w10="urn:schemas-microsoft-com:office:word" xmlns:w="http://schemas.openxmlformats.org/wordprocessingml/2006/main" xmlns:ma14="http://schemas.microsoft.com/office/mac/drawingml/2011/main" xmlns:w16du="http://schemas.microsoft.com/office/word/2023/wordml/word16du" xmlns:oel="http://schemas.microsoft.com/office/2019/extlst"/>
                           </a:ext>
                         </a:extLst>
                       </wps:spPr>
@@ -5640,7 +5682,7 @@
               </wp:anchor>
             </w:drawing>
           </mc:Choice>
-          <mc:Fallback>
+          <mc:Fallback xmlns:w16du="http://schemas.microsoft.com/office/word/2023/wordml/word16du" xmlns:oel="http://schemas.microsoft.com/office/2019/extlst">
             <w:pict>
               <v:shape w14:anchorId="6ED515BF" id="_x0000_s1037" type="#_x0000_t202" style="position:absolute;margin-left:434.55pt;margin-top:13.5pt;width:157.2pt;height:92.55pt;z-index:251922432;visibility:visible;mso-wrap-style:square;mso-width-percent:0;mso-height-percent:0;mso-wrap-distance-left:9pt;mso-wrap-distance-top:0;mso-wrap-distance-right:9pt;mso-wrap-distance-bottom:0;mso-position-horizontal:absolute;mso-position-horizontal-relative:page;mso-position-vertical:absolute;mso-position-vertical-relative:text;mso-width-percent:0;mso-height-percent:0;mso-width-relative:margin;mso-height-relative:margin;v-text-anchor:top" o:gfxdata="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" filled="f" stroked="f">
                 <v:textbox>
@@ -5817,7 +5859,7 @@
                         <a:effectLst/>
                         <a:extLst>
                           <a:ext uri="{C572A759-6A51-4108-AA02-DFA0A04FC94B}">
-                            <ma14:wrappingTextBoxFlag xmlns="" xmlns:mo="http://schemas.microsoft.com/office/mac/office/2008/main" xmlns:mv="urn:schemas-microsoft-com:mac:vml" xmlns:o="urn:schemas-microsoft-com:office:office" xmlns:v="urn:schemas-microsoft-com:vml" xmlns:w10="urn:schemas-microsoft-com:office:word" xmlns:w="http://schemas.openxmlformats.org/wordprocessingml/2006/main" xmlns:ma14="http://schemas.microsoft.com/office/mac/drawingml/2011/main"/>
+                            <ma14:wrappingTextBoxFlag xmlns="" xmlns:mo="http://schemas.microsoft.com/office/mac/office/2008/main" xmlns:mv="urn:schemas-microsoft-com:mac:vml" xmlns:o="urn:schemas-microsoft-com:office:office" xmlns:v="urn:schemas-microsoft-com:vml" xmlns:w10="urn:schemas-microsoft-com:office:word" xmlns:w="http://schemas.openxmlformats.org/wordprocessingml/2006/main" xmlns:ma14="http://schemas.microsoft.com/office/mac/drawingml/2011/main" xmlns:w16du="http://schemas.microsoft.com/office/word/2023/wordml/word16du" xmlns:oel="http://schemas.microsoft.com/office/2019/extlst"/>
                           </a:ext>
                         </a:extLst>
                       </wps:spPr>
@@ -5955,7 +5997,7 @@
               </wp:anchor>
             </w:drawing>
           </mc:Choice>
-          <mc:Fallback>
+          <mc:Fallback xmlns:w16du="http://schemas.microsoft.com/office/word/2023/wordml/word16du" xmlns:oel="http://schemas.microsoft.com/office/2019/extlst">
             <w:pict>
               <v:shape w14:anchorId="7483090D" id="_x0000_s1038" type="#_x0000_t202" style="position:absolute;margin-left:2.9pt;margin-top:13.85pt;width:142.7pt;height:92.55pt;z-index:251918336;visibility:visible;mso-wrap-style:square;mso-width-percent:0;mso-height-percent:0;mso-wrap-distance-left:9pt;mso-wrap-distance-top:0;mso-wrap-distance-right:9pt;mso-wrap-distance-bottom:0;mso-position-horizontal:absolute;mso-position-horizontal-relative:page;mso-position-vertical:absolute;mso-position-vertical-relative:text;mso-width-percent:0;mso-height-percent:0;mso-width-relative:margin;mso-height-relative:margin;v-text-anchor:top" o:gfxdata="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" filled="f" stroked="f">
                 <v:textbox>
@@ -6162,7 +6204,7 @@
               </wp:anchor>
             </w:drawing>
           </mc:Choice>
-          <mc:Fallback>
+          <mc:Fallback xmlns:w16du="http://schemas.microsoft.com/office/word/2023/wordml/word16du" xmlns:oel="http://schemas.microsoft.com/office/2019/extlst">
             <w:pict>
               <v:shapetype w14:anchorId="5FFB4E20" id="_x0000_t32" coordsize="21600,21600" o:spt="32" o:oned="t" path="m,l21600,21600e" filled="f">
                 <v:path arrowok="t" fillok="f" o:connecttype="none"/>
@@ -6297,7 +6339,7 @@
               </wp:anchor>
             </w:drawing>
           </mc:Choice>
-          <mc:Fallback>
+          <mc:Fallback xmlns:w16du="http://schemas.microsoft.com/office/word/2023/wordml/word16du" xmlns:oel="http://schemas.microsoft.com/office/2019/extlst">
             <w:pict>
               <v:rect w14:anchorId="6B00E163" id="Rectangle 48" o:spid="_x0000_s1039" style="position:absolute;margin-left:-71.95pt;margin-top:21.15pt;width:283.65pt;height:22.65pt;z-index:251727872;visibility:visible;mso-wrap-style:square;mso-width-percent:0;mso-height-percent:0;mso-wrap-distance-left:9pt;mso-wrap-distance-top:0;mso-wrap-distance-right:9pt;mso-wrap-distance-bottom:0;mso-position-horizontal:absolute;mso-position-horizontal-relative:text;mso-position-vertical:absolute;mso-position-vertical-relative:text;mso-width-percent:0;mso-height-percent:0;mso-width-relative:page;mso-height-relative:page;v-text-anchor:top" o:gfxdata="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" filled="f" stroked="f">
                 <v:textbox>
@@ -6428,7 +6470,7 @@
               </wp:anchor>
             </w:drawing>
           </mc:Choice>
-          <mc:Fallback>
+          <mc:Fallback xmlns:w16du="http://schemas.microsoft.com/office/word/2023/wordml/word16du" xmlns:oel="http://schemas.microsoft.com/office/2019/extlst">
             <w:pict>
               <v:rect w14:anchorId="751CDC58" id="Rectangle 70" o:spid="_x0000_s1040" style="position:absolute;margin-left:330.45pt;margin-top:8.35pt;width:113.5pt;height:25.85pt;z-index:251700224;visibility:visible;mso-wrap-style:square;mso-width-percent:0;mso-height-percent:0;mso-wrap-distance-left:9pt;mso-wrap-distance-top:0;mso-wrap-distance-right:9pt;mso-wrap-distance-bottom:0;mso-position-horizontal:absolute;mso-position-horizontal-relative:text;mso-position-vertical:absolute;mso-position-vertical-relative:text;mso-width-percent:0;mso-height-percent:0;mso-width-relative:page;mso-height-relative:page;v-text-anchor:top" o:gfxdata="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" filled="f" stroked="f">
                 <v:textbox>
@@ -6517,7 +6559,7 @@
                         <a:effectLst/>
                         <a:extLst>
                           <a:ext uri="{C572A759-6A51-4108-AA02-DFA0A04FC94B}">
-                            <ma14:wrappingTextBoxFlag xmlns="" xmlns:mo="http://schemas.microsoft.com/office/mac/office/2008/main" xmlns:mv="urn:schemas-microsoft-com:mac:vml" xmlns:o="urn:schemas-microsoft-com:office:office" xmlns:v="urn:schemas-microsoft-com:vml" xmlns:w10="urn:schemas-microsoft-com:office:word" xmlns:w="http://schemas.openxmlformats.org/wordprocessingml/2006/main" xmlns:ma14="http://schemas.microsoft.com/office/mac/drawingml/2011/main"/>
+                            <ma14:wrappingTextBoxFlag xmlns="" xmlns:mo="http://schemas.microsoft.com/office/mac/office/2008/main" xmlns:mv="urn:schemas-microsoft-com:mac:vml" xmlns:o="urn:schemas-microsoft-com:office:office" xmlns:v="urn:schemas-microsoft-com:vml" xmlns:w10="urn:schemas-microsoft-com:office:word" xmlns:w="http://schemas.openxmlformats.org/wordprocessingml/2006/main" xmlns:ma14="http://schemas.microsoft.com/office/mac/drawingml/2011/main" xmlns:w16du="http://schemas.microsoft.com/office/word/2023/wordml/word16du" xmlns:oel="http://schemas.microsoft.com/office/2019/extlst"/>
                           </a:ext>
                         </a:extLst>
                       </wps:spPr>
@@ -6602,7 +6644,16 @@
                                 <w:sz w:val="15"/>
                                 <w:szCs w:val="15"/>
                               </w:rPr>
-                              <w:t>1</w:t>
+                              <w:t>0</w:t>
+                            </w:r>
+                            <w:r>
+                              <w:rPr>
+                                <w:rFonts w:ascii="Century Gothic" w:hAnsi="Century Gothic" w:cstheme="minorHAnsi"/>
+                                <w:color w:val="808080"/>
+                                <w:sz w:val="15"/>
+                                <w:szCs w:val="15"/>
+                              </w:rPr>
+                              <w:t>8</w:t>
                             </w:r>
                             <w:r>
                               <w:rPr>
@@ -7066,7 +7117,11 @@
           </mc:Choice>
           <mc:Fallback>
             <w:pict>
-              <v:shape w14:anchorId="2A431594" id="Cuadro de texto 9" o:spid="_x0000_s1041" type="#_x0000_t202" style="position:absolute;margin-left:-71.5pt;margin-top:8.05pt;width:78.85pt;height:315.2pt;z-index:251623424;visibility:visible;mso-wrap-style:square;mso-width-percent:0;mso-height-percent:0;mso-wrap-distance-left:9pt;mso-wrap-distance-top:0;mso-wrap-distance-right:9pt;mso-wrap-distance-bottom:0;mso-position-horizontal:absolute;mso-position-horizontal-relative:text;mso-position-vertical:absolute;mso-position-vertical-relative:text;mso-width-percent:0;mso-height-percent:0;mso-width-relative:margin;mso-height-relative:page;v-text-anchor:top" o:gfxdata="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" filled="f" stroked="f">
+              <v:shapetype w14:anchorId="2A431594" id="_x0000_t202" coordsize="21600,21600" o:spt="202" path="m,l,21600r21600,l21600,xe">
+                <v:stroke joinstyle="miter"/>
+                <v:path gradientshapeok="t" o:connecttype="rect"/>
+              </v:shapetype>
+              <v:shape id="Cuadro de texto 9" o:spid="_x0000_s1041" type="#_x0000_t202" style="position:absolute;margin-left:-71.5pt;margin-top:8.05pt;width:78.85pt;height:315.2pt;z-index:251623424;visibility:visible;mso-wrap-style:square;mso-width-percent:0;mso-height-percent:0;mso-wrap-distance-left:9pt;mso-wrap-distance-top:0;mso-wrap-distance-right:9pt;mso-wrap-distance-bottom:0;mso-position-horizontal:absolute;mso-position-horizontal-relative:text;mso-position-vertical:absolute;mso-position-vertical-relative:text;mso-width-percent:0;mso-height-percent:0;mso-width-relative:margin;mso-height-relative:page;v-text-anchor:top" o:gfxdata="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" filled="f" stroked="f">
                 <v:textbox>
                   <w:txbxContent>
                     <w:p>
@@ -7148,7 +7203,16 @@
                           <w:sz w:val="15"/>
                           <w:szCs w:val="15"/>
                         </w:rPr>
-                        <w:t>1</w:t>
+                        <w:t>0</w:t>
+                      </w:r>
+                      <w:r>
+                        <w:rPr>
+                          <w:rFonts w:ascii="Century Gothic" w:hAnsi="Century Gothic" w:cstheme="minorHAnsi"/>
+                          <w:color w:val="808080"/>
+                          <w:sz w:val="15"/>
+                          <w:szCs w:val="15"/>
+                        </w:rPr>
+                        <w:t>8</w:t>
                       </w:r>
                       <w:r>
                         <w:rPr>
@@ -7665,7 +7729,7 @@
               </wp:anchor>
             </w:drawing>
           </mc:Choice>
-          <mc:Fallback>
+          <mc:Fallback xmlns:w16du="http://schemas.microsoft.com/office/word/2023/wordml/word16du" xmlns:oel="http://schemas.microsoft.com/office/2019/extlst">
             <w:pict>
               <v:shape w14:anchorId="7553219B" id="AutoShape 218" o:spid="_x0000_s1026" type="#_x0000_t32" style="position:absolute;margin-left:-350.85pt;margin-top:1.95pt;width:11.35pt;height:0;z-index:251670528;visibility:visible;mso-wrap-style:square;mso-width-percent:0;mso-height-percent:0;mso-wrap-distance-left:9pt;mso-wrap-distance-top:0;mso-wrap-distance-right:9pt;mso-wrap-distance-bottom:0;mso-position-horizontal:absolute;mso-position-horizontal-relative:text;mso-position-vertical:absolute;mso-position-vertical-relative:text;mso-width-percent:0;mso-height-percent:0;mso-width-relative:page;mso-height-relative:page" o:gfxdata="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" strokecolor="#00b0f0"/>
             </w:pict>
@@ -7724,7 +7788,7 @@
                         <a:effectLst/>
                         <a:extLst>
                           <a:ext uri="{C572A759-6A51-4108-AA02-DFA0A04FC94B}">
-                            <ma14:wrappingTextBoxFlag xmlns="" xmlns:mo="http://schemas.microsoft.com/office/mac/office/2008/main" xmlns:mv="urn:schemas-microsoft-com:mac:vml" xmlns:o="urn:schemas-microsoft-com:office:office" xmlns:v="urn:schemas-microsoft-com:vml" xmlns:w10="urn:schemas-microsoft-com:office:word" xmlns:w="http://schemas.openxmlformats.org/wordprocessingml/2006/main" xmlns:ma14="http://schemas.microsoft.com/office/mac/drawingml/2011/main"/>
+                            <ma14:wrappingTextBoxFlag xmlns="" xmlns:mo="http://schemas.microsoft.com/office/mac/office/2008/main" xmlns:mv="urn:schemas-microsoft-com:mac:vml" xmlns:o="urn:schemas-microsoft-com:office:office" xmlns:v="urn:schemas-microsoft-com:vml" xmlns:w10="urn:schemas-microsoft-com:office:word" xmlns:w="http://schemas.openxmlformats.org/wordprocessingml/2006/main" xmlns:ma14="http://schemas.microsoft.com/office/mac/drawingml/2011/main" xmlns:w16du="http://schemas.microsoft.com/office/word/2023/wordml/word16du" xmlns:oel="http://schemas.microsoft.com/office/2019/extlst"/>
                           </a:ext>
                         </a:extLst>
                       </wps:spPr>
@@ -8950,7 +9014,7 @@
               </wp:anchor>
             </w:drawing>
           </mc:Choice>
-          <mc:Fallback>
+          <mc:Fallback xmlns:w16du="http://schemas.microsoft.com/office/word/2023/wordml/word16du" xmlns:oel="http://schemas.microsoft.com/office/2019/extlst">
             <w:pict>
               <v:shape w14:anchorId="451B9039" id="Cuadro de texto 10" o:spid="_x0000_s1042" type="#_x0000_t202" style="position:absolute;margin-left:5.85pt;margin-top:4.15pt;width:318.9pt;height:452.3pt;z-index:251622400;visibility:visible;mso-wrap-style:square;mso-width-percent:0;mso-height-percent:0;mso-wrap-distance-left:9pt;mso-wrap-distance-top:0;mso-wrap-distance-right:9pt;mso-wrap-distance-bottom:0;mso-position-horizontal:absolute;mso-position-horizontal-relative:text;mso-position-vertical:absolute;mso-position-vertical-relative:text;mso-width-percent:0;mso-height-percent:0;mso-width-relative:margin;mso-height-relative:margin;v-text-anchor:top" o:gfxdata="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" filled="f" stroked="f">
                 <v:textbox>
@@ -10237,7 +10301,7 @@
               </wp:anchor>
             </w:drawing>
           </mc:Choice>
-          <mc:Fallback>
+          <mc:Fallback xmlns:w16du="http://schemas.microsoft.com/office/word/2023/wordml/word16du" xmlns:oel="http://schemas.microsoft.com/office/2019/extlst">
             <w:pict>
               <v:oval w14:anchorId="2FC7F07C" id="Elipse 34" o:spid="_x0000_s1026" style="position:absolute;margin-left:456pt;margin-top:10.65pt;width:8.65pt;height:8.65pt;z-index:251830272;visibility:visible;mso-wrap-style:square;mso-width-percent:0;mso-height-percent:0;mso-wrap-distance-left:9pt;mso-wrap-distance-top:0;mso-wrap-distance-right:9pt;mso-wrap-distance-bottom:0;mso-position-horizontal:absolute;mso-position-horizontal-relative:text;mso-position-vertical:absolute;mso-position-vertical-relative:text;mso-width-percent:0;mso-height-percent:0;mso-width-relative:margin;mso-height-relative:margin;v-text-anchor:middle" o:gfxdata="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" fillcolor="#00b050" stroked="f" strokeweight="2pt"/>
             </w:pict>
@@ -10319,7 +10383,7 @@
               </wp:anchor>
             </w:drawing>
           </mc:Choice>
-          <mc:Fallback>
+          <mc:Fallback xmlns:w16du="http://schemas.microsoft.com/office/word/2023/wordml/word16du" xmlns:oel="http://schemas.microsoft.com/office/2019/extlst">
             <w:pict>
               <v:oval w14:anchorId="7A6196D5" id="Elipse 33" o:spid="_x0000_s1026" style="position:absolute;margin-left:441.8pt;margin-top:10.65pt;width:8.65pt;height:8.65pt;z-index:251829248;visibility:visible;mso-wrap-style:square;mso-width-percent:0;mso-height-percent:0;mso-wrap-distance-left:9pt;mso-wrap-distance-top:0;mso-wrap-distance-right:9pt;mso-wrap-distance-bottom:0;mso-position-horizontal:absolute;mso-position-horizontal-relative:text;mso-position-vertical:absolute;mso-position-vertical-relative:text;mso-width-percent:0;mso-height-percent:0;mso-width-relative:margin;mso-height-relative:margin;v-text-anchor:middle" o:gfxdata="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" fillcolor="#00b050" stroked="f" strokeweight="2pt"/>
             </w:pict>
@@ -10401,7 +10465,7 @@
               </wp:anchor>
             </w:drawing>
           </mc:Choice>
-          <mc:Fallback>
+          <mc:Fallback xmlns:w16du="http://schemas.microsoft.com/office/word/2023/wordml/word16du" xmlns:oel="http://schemas.microsoft.com/office/2019/extlst">
             <w:pict>
               <v:oval w14:anchorId="146DDFC9" id="Elipse 31" o:spid="_x0000_s1026" style="position:absolute;margin-left:426.95pt;margin-top:10.65pt;width:8.65pt;height:8.65pt;z-index:251828224;visibility:visible;mso-wrap-style:square;mso-width-percent:0;mso-height-percent:0;mso-wrap-distance-left:9pt;mso-wrap-distance-top:0;mso-wrap-distance-right:9pt;mso-wrap-distance-bottom:0;mso-position-horizontal:absolute;mso-position-horizontal-relative:text;mso-position-vertical:absolute;mso-position-vertical-relative:text;mso-width-percent:0;mso-height-percent:0;mso-width-relative:margin;mso-height-relative:margin;v-text-anchor:middle" o:gfxdata="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" fillcolor="#00b050" stroked="f" strokeweight="2pt"/>
             </w:pict>
@@ -10483,7 +10547,7 @@
               </wp:anchor>
             </w:drawing>
           </mc:Choice>
-          <mc:Fallback>
+          <mc:Fallback xmlns:w16du="http://schemas.microsoft.com/office/word/2023/wordml/word16du" xmlns:oel="http://schemas.microsoft.com/office/2019/extlst">
             <w:pict>
               <v:oval w14:anchorId="5421327C" id="Elipse 38" o:spid="_x0000_s1026" style="position:absolute;margin-left:468.8pt;margin-top:10.65pt;width:8.65pt;height:8.65pt;z-index:251831296;visibility:visible;mso-wrap-style:square;mso-width-percent:0;mso-height-percent:0;mso-wrap-distance-left:9pt;mso-wrap-distance-top:0;mso-wrap-distance-right:9pt;mso-wrap-distance-bottom:0;mso-position-horizontal:absolute;mso-position-horizontal-relative:text;mso-position-vertical:absolute;mso-position-vertical-relative:text;mso-width-percent:0;mso-height-percent:0;mso-width-relative:margin;mso-height-relative:margin;v-text-anchor:middle" o:gfxdata="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" fillcolor="#00b050" stroked="f" strokeweight="2pt"/>
             </w:pict>
@@ -10565,7 +10629,7 @@
               </wp:anchor>
             </w:drawing>
           </mc:Choice>
-          <mc:Fallback>
+          <mc:Fallback xmlns:w16du="http://schemas.microsoft.com/office/word/2023/wordml/word16du" xmlns:oel="http://schemas.microsoft.com/office/2019/extlst">
             <w:pict>
               <v:oval w14:anchorId="62AC8241" id="Elipse 30" o:spid="_x0000_s1026" style="position:absolute;margin-left:411.2pt;margin-top:10.65pt;width:8.65pt;height:8.65pt;z-index:251827200;visibility:visible;mso-wrap-style:square;mso-width-percent:0;mso-height-percent:0;mso-wrap-distance-left:9pt;mso-wrap-distance-top:0;mso-wrap-distance-right:9pt;mso-wrap-distance-bottom:0;mso-position-horizontal:absolute;mso-position-horizontal-relative:text;mso-position-vertical:absolute;mso-position-vertical-relative:text;mso-width-percent:0;mso-height-percent:0;mso-width-relative:margin;mso-height-relative:margin;v-text-anchor:middle" o:gfxdata="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" fillcolor="#00b050" stroked="f" strokeweight="2pt"/>
             </w:pict>
@@ -10733,7 +10797,7 @@
               </wp:anchor>
             </w:drawing>
           </mc:Choice>
-          <mc:Fallback>
+          <mc:Fallback xmlns:w16du="http://schemas.microsoft.com/office/word/2023/wordml/word16du" xmlns:oel="http://schemas.microsoft.com/office/2019/extlst">
             <w:pict>
               <v:shape w14:anchorId="4043A883" id="Cuadro de texto 6" o:spid="_x0000_s1043" type="#_x0000_t202" style="position:absolute;margin-left:417.3pt;margin-top:0;width:161.95pt;height:61.7pt;z-index:251696128;visibility:visible;mso-wrap-style:square;mso-width-percent:0;mso-height-percent:0;mso-wrap-distance-left:9pt;mso-wrap-distance-top:0;mso-wrap-distance-right:9pt;mso-wrap-distance-bottom:0;mso-position-horizontal:absolute;mso-position-horizontal-relative:page;mso-position-vertical:absolute;mso-position-vertical-relative:text;mso-width-percent:0;mso-height-percent:0;mso-width-relative:page;mso-height-relative:page;v-text-anchor:top" o:gfxdata="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" filled="f" stroked="f">
                 <v:textbox inset=",7.2pt,,7.2pt">
@@ -10908,7 +10972,7 @@
               </wp:anchor>
             </w:drawing>
           </mc:Choice>
-          <mc:Fallback>
+          <mc:Fallback xmlns:w16du="http://schemas.microsoft.com/office/word/2023/wordml/word16du" xmlns:oel="http://schemas.microsoft.com/office/2019/extlst">
             <w:pict>
               <v:oval w14:anchorId="79259D08" id="Elipse 41" o:spid="_x0000_s1026" style="position:absolute;margin-left:411pt;margin-top:11.75pt;width:8.65pt;height:8.65pt;z-index:251840512;visibility:visible;mso-wrap-style:square;mso-width-percent:0;mso-height-percent:0;mso-wrap-distance-left:9pt;mso-wrap-distance-top:0;mso-wrap-distance-right:9pt;mso-wrap-distance-bottom:0;mso-position-horizontal:absolute;mso-position-horizontal-relative:text;mso-position-vertical:absolute;mso-position-vertical-relative:text;mso-width-percent:0;mso-height-percent:0;mso-width-relative:margin;mso-height-relative:margin;v-text-anchor:middle" o:gfxdata="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" fillcolor="#00b050" stroked="f" strokeweight="2pt"/>
             </w:pict>
@@ -10992,7 +11056,7 @@
               </wp:anchor>
             </w:drawing>
           </mc:Choice>
-          <mc:Fallback>
+          <mc:Fallback xmlns:w16du="http://schemas.microsoft.com/office/word/2023/wordml/word16du" xmlns:oel="http://schemas.microsoft.com/office/2019/extlst">
             <w:pict>
               <v:oval w14:anchorId="780B6115" id="Elipse 48" o:spid="_x0000_s1026" style="position:absolute;margin-left:468.6pt;margin-top:11.75pt;width:8.65pt;height:8.65pt;z-index:251844608;visibility:visible;mso-wrap-style:square;mso-width-percent:0;mso-height-percent:0;mso-wrap-distance-left:9pt;mso-wrap-distance-top:0;mso-wrap-distance-right:9pt;mso-wrap-distance-bottom:0;mso-position-horizontal:absolute;mso-position-horizontal-relative:text;mso-position-vertical:absolute;mso-position-vertical-relative:text;mso-width-percent:0;mso-height-percent:0;mso-width-relative:margin;mso-height-relative:margin;v-text-anchor:middle" o:gfxdata="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" fillcolor="#bfbfbf [2412]" stroked="f" strokeweight="2pt"/>
             </w:pict>
@@ -11074,7 +11138,7 @@
               </wp:anchor>
             </w:drawing>
           </mc:Choice>
-          <mc:Fallback>
+          <mc:Fallback xmlns:w16du="http://schemas.microsoft.com/office/word/2023/wordml/word16du" xmlns:oel="http://schemas.microsoft.com/office/2019/extlst">
             <w:pict>
               <v:oval w14:anchorId="65CFCB39" id="Elipse 43" o:spid="_x0000_s1026" style="position:absolute;margin-left:426.75pt;margin-top:11.75pt;width:8.65pt;height:8.65pt;z-index:251841536;visibility:visible;mso-wrap-style:square;mso-width-percent:0;mso-height-percent:0;mso-wrap-distance-left:9pt;mso-wrap-distance-top:0;mso-wrap-distance-right:9pt;mso-wrap-distance-bottom:0;mso-position-horizontal:absolute;mso-position-horizontal-relative:text;mso-position-vertical:absolute;mso-position-vertical-relative:text;mso-width-percent:0;mso-height-percent:0;mso-width-relative:margin;mso-height-relative:margin;v-text-anchor:middle" o:gfxdata="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" fillcolor="#00b050" stroked="f" strokeweight="2pt"/>
             </w:pict>
@@ -11157,7 +11221,7 @@
               </wp:anchor>
             </w:drawing>
           </mc:Choice>
-          <mc:Fallback>
+          <mc:Fallback xmlns:w16du="http://schemas.microsoft.com/office/word/2023/wordml/word16du" xmlns:oel="http://schemas.microsoft.com/office/2019/extlst">
             <w:pict>
               <v:oval w14:anchorId="405F8187" id="Elipse 45" o:spid="_x0000_s1026" style="position:absolute;margin-left:441.6pt;margin-top:11.75pt;width:8.65pt;height:8.65pt;z-index:251842560;visibility:visible;mso-wrap-style:square;mso-width-percent:0;mso-height-percent:0;mso-wrap-distance-left:9pt;mso-wrap-distance-top:0;mso-wrap-distance-right:9pt;mso-wrap-distance-bottom:0;mso-position-horizontal:absolute;mso-position-horizontal-relative:text;mso-position-vertical:absolute;mso-position-vertical-relative:text;mso-width-percent:0;mso-height-percent:0;mso-width-relative:margin;mso-height-relative:margin;v-text-anchor:middle" o:gfxdata="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" fillcolor="#00b050" stroked="f" strokeweight="2pt"/>
             </w:pict>
@@ -11241,7 +11305,7 @@
               </wp:anchor>
             </w:drawing>
           </mc:Choice>
-          <mc:Fallback>
+          <mc:Fallback xmlns:w16du="http://schemas.microsoft.com/office/word/2023/wordml/word16du" xmlns:oel="http://schemas.microsoft.com/office/2019/extlst">
             <w:pict>
               <v:oval w14:anchorId="49B447B4" id="Elipse 47" o:spid="_x0000_s1026" style="position:absolute;margin-left:455.8pt;margin-top:11.75pt;width:8.65pt;height:8.65pt;z-index:251843584;visibility:visible;mso-wrap-style:square;mso-width-percent:0;mso-height-percent:0;mso-wrap-distance-left:9pt;mso-wrap-distance-top:0;mso-wrap-distance-right:9pt;mso-wrap-distance-bottom:0;mso-position-horizontal:absolute;mso-position-horizontal-relative:text;mso-position-vertical:absolute;mso-position-vertical-relative:text;mso-width-percent:0;mso-height-percent:0;mso-width-relative:margin;mso-height-relative:margin;v-text-anchor:middle" o:gfxdata="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" fillcolor="#bfbfbf [2412]" stroked="f" strokeweight="2pt"/>
             </w:pict>
@@ -11333,7 +11397,7 @@
               </wp:anchor>
             </w:drawing>
           </mc:Choice>
-          <mc:Fallback>
+          <mc:Fallback xmlns:w16du="http://schemas.microsoft.com/office/word/2023/wordml/word16du" xmlns:oel="http://schemas.microsoft.com/office/2019/extlst">
             <w:pict>
               <v:oval w14:anchorId="41209684" id="Elipse 55" o:spid="_x0000_s1026" style="position:absolute;margin-left:468.6pt;margin-top:13pt;width:8.65pt;height:8.65pt;z-index:251850752;visibility:visible;mso-wrap-style:square;mso-width-percent:0;mso-height-percent:0;mso-wrap-distance-left:9pt;mso-wrap-distance-top:0;mso-wrap-distance-right:9pt;mso-wrap-distance-bottom:0;mso-position-horizontal:absolute;mso-position-horizontal-relative:text;mso-position-vertical:absolute;mso-position-vertical-relative:text;mso-width-percent:0;mso-height-percent:0;mso-width-relative:margin;mso-height-relative:margin;v-text-anchor:middle" o:gfxdata="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" fillcolor="#bfbfbf [2412]" stroked="f" strokeweight="2pt"/>
             </w:pict>
@@ -11417,7 +11481,7 @@
               </wp:anchor>
             </w:drawing>
           </mc:Choice>
-          <mc:Fallback>
+          <mc:Fallback xmlns:w16du="http://schemas.microsoft.com/office/word/2023/wordml/word16du" xmlns:oel="http://schemas.microsoft.com/office/2019/extlst">
             <w:pict>
               <v:oval w14:anchorId="698E75EE" id="Elipse 51" o:spid="_x0000_s1026" style="position:absolute;margin-left:426.75pt;margin-top:13pt;width:8.65pt;height:8.65pt;z-index:251847680;visibility:visible;mso-wrap-style:square;mso-width-percent:0;mso-height-percent:0;mso-wrap-distance-left:9pt;mso-wrap-distance-top:0;mso-wrap-distance-right:9pt;mso-wrap-distance-bottom:0;mso-position-horizontal:absolute;mso-position-horizontal-relative:text;mso-position-vertical:absolute;mso-position-vertical-relative:text;mso-width-percent:0;mso-height-percent:0;mso-width-relative:margin;mso-height-relative:margin;v-text-anchor:middle" o:gfxdata="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" fillcolor="#bfbfbf [2412]" stroked="f" strokeweight="2pt"/>
             </w:pict>
@@ -11501,7 +11565,7 @@
               </wp:anchor>
             </w:drawing>
           </mc:Choice>
-          <mc:Fallback>
+          <mc:Fallback xmlns:w16du="http://schemas.microsoft.com/office/word/2023/wordml/word16du" xmlns:oel="http://schemas.microsoft.com/office/2019/extlst">
             <w:pict>
               <v:oval w14:anchorId="428FC4D9" id="Elipse 52" o:spid="_x0000_s1026" style="position:absolute;margin-left:441.6pt;margin-top:13pt;width:8.65pt;height:8.65pt;z-index:251848704;visibility:visible;mso-wrap-style:square;mso-width-percent:0;mso-height-percent:0;mso-wrap-distance-left:9pt;mso-wrap-distance-top:0;mso-wrap-distance-right:9pt;mso-wrap-distance-bottom:0;mso-position-horizontal:absolute;mso-position-horizontal-relative:text;mso-position-vertical:absolute;mso-position-vertical-relative:text;mso-width-percent:0;mso-height-percent:0;mso-width-relative:margin;mso-height-relative:margin;v-text-anchor:middle" o:gfxdata="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" fillcolor="#bfbfbf [2412]" stroked="f" strokeweight="2pt"/>
             </w:pict>
@@ -11585,7 +11649,7 @@
               </wp:anchor>
             </w:drawing>
           </mc:Choice>
-          <mc:Fallback>
+          <mc:Fallback xmlns:w16du="http://schemas.microsoft.com/office/word/2023/wordml/word16du" xmlns:oel="http://schemas.microsoft.com/office/2019/extlst">
             <w:pict>
               <v:oval w14:anchorId="3D7C2032" id="Elipse 53" o:spid="_x0000_s1026" style="position:absolute;margin-left:455.8pt;margin-top:13pt;width:8.65pt;height:8.65pt;z-index:251849728;visibility:visible;mso-wrap-style:square;mso-width-percent:0;mso-height-percent:0;mso-wrap-distance-left:9pt;mso-wrap-distance-top:0;mso-wrap-distance-right:9pt;mso-wrap-distance-bottom:0;mso-position-horizontal:absolute;mso-position-horizontal-relative:text;mso-position-vertical:absolute;mso-position-vertical-relative:text;mso-width-percent:0;mso-height-percent:0;mso-width-relative:margin;mso-height-relative:margin;v-text-anchor:middle" o:gfxdata="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" fillcolor="#bfbfbf [2412]" stroked="f" strokeweight="2pt"/>
             </w:pict>
@@ -11667,7 +11731,7 @@
               </wp:anchor>
             </w:drawing>
           </mc:Choice>
-          <mc:Fallback>
+          <mc:Fallback xmlns:w16du="http://schemas.microsoft.com/office/word/2023/wordml/word16du" xmlns:oel="http://schemas.microsoft.com/office/2019/extlst">
             <w:pict>
               <v:oval w14:anchorId="0F09A066" id="Elipse 50" o:spid="_x0000_s1026" style="position:absolute;margin-left:411pt;margin-top:13pt;width:8.65pt;height:8.65pt;z-index:251846656;visibility:visible;mso-wrap-style:square;mso-width-percent:0;mso-height-percent:0;mso-wrap-distance-left:9pt;mso-wrap-distance-top:0;mso-wrap-distance-right:9pt;mso-wrap-distance-bottom:0;mso-position-horizontal:absolute;mso-position-horizontal-relative:text;mso-position-vertical:absolute;mso-position-vertical-relative:text;mso-width-percent:0;mso-height-percent:0;mso-width-relative:margin;mso-height-relative:margin;v-text-anchor:middle" o:gfxdata="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" fillcolor="#00b050" stroked="f" strokeweight="2pt"/>
             </w:pict>
@@ -11700,7 +11764,7 @@
             <wp:effectExtent l="0" t="0" r="0" b="0"/>
             <wp:wrapNone/>
             <wp:docPr id="12" name="Imagen 12">
-              <a:hlinkClick xmlns:a="http://schemas.openxmlformats.org/drawingml/2006/main" r:id="rId19"/>
+              <a:hlinkClick xmlns:a="http://schemas.openxmlformats.org/drawingml/2006/main" r:id="rId21"/>
             </wp:docPr>
             <wp:cNvGraphicFramePr>
               <a:graphicFrameLocks xmlns:a="http://schemas.openxmlformats.org/drawingml/2006/main" noChangeAspect="1"/>
@@ -11710,14 +11774,14 @@
                 <pic:pic xmlns:pic="http://schemas.openxmlformats.org/drawingml/2006/picture">
                   <pic:nvPicPr>
                     <pic:cNvPr id="12" name="Imagen 12">
-                      <a:hlinkClick r:id="rId19"/>
+                      <a:hlinkClick r:id="rId21"/>
                     </pic:cNvPr>
                     <pic:cNvPicPr>
                       <a:picLocks noChangeAspect="1" noChangeArrowheads="1"/>
                     </pic:cNvPicPr>
                   </pic:nvPicPr>
                   <pic:blipFill>
-                    <a:blip r:embed="rId20"/>
+                    <a:blip r:embed="rId22"/>
                     <a:stretch>
                       <a:fillRect/>
                     </a:stretch>
@@ -11766,7 +11830,7 @@
             <wp:effectExtent l="0" t="0" r="0" b="0"/>
             <wp:wrapNone/>
             <wp:docPr id="1059" name="Imagen 1059">
-              <a:hlinkClick xmlns:a="http://schemas.openxmlformats.org/drawingml/2006/main" r:id="rId19"/>
+              <a:hlinkClick xmlns:a="http://schemas.openxmlformats.org/drawingml/2006/main" r:id="rId21"/>
             </wp:docPr>
             <wp:cNvGraphicFramePr>
               <a:graphicFrameLocks xmlns:a="http://schemas.openxmlformats.org/drawingml/2006/main" noChangeAspect="1"/>
@@ -11776,14 +11840,14 @@
                 <pic:pic xmlns:pic="http://schemas.openxmlformats.org/drawingml/2006/picture">
                   <pic:nvPicPr>
                     <pic:cNvPr id="1059" name="Imagen 1059">
-                      <a:hlinkClick r:id="rId19"/>
+                      <a:hlinkClick r:id="rId21"/>
                     </pic:cNvPr>
                     <pic:cNvPicPr>
                       <a:picLocks noChangeAspect="1" noChangeArrowheads="1"/>
                     </pic:cNvPicPr>
                   </pic:nvPicPr>
                   <pic:blipFill>
-                    <a:blip r:embed="rId21"/>
+                    <a:blip r:embed="rId23"/>
                     <a:stretch>
                       <a:fillRect/>
                     </a:stretch>
@@ -11834,7 +11898,7 @@
                 <wp:effectExtent l="0" t="0" r="0" b="4445"/>
                 <wp:wrapNone/>
                 <wp:docPr id="28" name="Cuadro de texto 28">
-                  <a:hlinkClick xmlns:a="http://schemas.openxmlformats.org/drawingml/2006/main" r:id="rId19"/>
+                  <a:hlinkClick xmlns:a="http://schemas.openxmlformats.org/drawingml/2006/main" r:id="rId21"/>
                 </wp:docPr>
                 <wp:cNvGraphicFramePr/>
                 <a:graphic xmlns:a="http://schemas.openxmlformats.org/drawingml/2006/main">
@@ -11917,7 +11981,7 @@
               </wp:anchor>
             </w:drawing>
           </mc:Choice>
-          <mc:Fallback>
+          <mc:Fallback xmlns:w16du="http://schemas.microsoft.com/office/word/2023/wordml/word16du" xmlns:oel="http://schemas.microsoft.com/office/2019/extlst">
             <w:pict>
               <v:shape w14:anchorId="2973DC34" id="Cuadro de texto 28" o:spid="_x0000_s1044" type="#_x0000_t202" href="https://stackoverflow.com/users/11643193/jesus-hernandez-barrios" style="position:absolute;margin-left:356.3pt;margin-top:366.3pt;width:135pt;height:20.65pt;z-index:251795456;visibility:visible;mso-wrap-style:square;mso-width-percent:0;mso-height-percent:0;mso-wrap-distance-left:9pt;mso-wrap-distance-top:0;mso-wrap-distance-right:9pt;mso-wrap-distance-bottom:0;mso-position-horizontal:absolute;mso-position-horizontal-relative:text;mso-position-vertical:absolute;mso-position-vertical-relative:text;mso-width-percent:0;mso-height-percent:0;mso-width-relative:margin;mso-height-relative:margin;v-text-anchor:top" o:gfxdata="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" o:button="t" filled="f" stroked="f">
                 <v:fill o:detectmouseclick="t"/>
@@ -12049,7 +12113,7 @@
               </wp:anchor>
             </w:drawing>
           </mc:Choice>
-          <mc:Fallback>
+          <mc:Fallback xmlns:w16du="http://schemas.microsoft.com/office/word/2023/wordml/word16du" xmlns:oel="http://schemas.microsoft.com/office/2019/extlst">
             <w:pict>
               <v:shape w14:anchorId="2F02064E" id="Cuadro de texto 1" o:spid="_x0000_s1045" type="#_x0000_t202" style="position:absolute;margin-left:354.65pt;margin-top:391.65pt;width:135pt;height:20.65pt;z-index:251927552;visibility:visible;mso-wrap-style:square;mso-width-percent:0;mso-height-percent:0;mso-wrap-distance-left:9pt;mso-wrap-distance-top:0;mso-wrap-distance-right:9pt;mso-wrap-distance-bottom:0;mso-position-horizontal:absolute;mso-position-horizontal-relative:text;mso-position-vertical:absolute;mso-position-vertical-relative:text;mso-width-percent:0;mso-height-percent:0;mso-width-relative:margin;mso-height-relative:margin;v-text-anchor:top" o:gfxdata="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" filled="f" stroked="f">
                 <v:textbox>
@@ -12255,7 +12319,7 @@
                                 <w:lang w:val="en-US"/>
                               </w:rPr>
                             </w:pPr>
-                            <w:hyperlink r:id="rId22" w:history="1">
+                            <w:hyperlink r:id="rId24" w:history="1">
                               <w:r>
                                 <w:rPr>
                                   <w:rStyle w:val="Hipervnculo"/>
@@ -12336,7 +12400,7 @@
               </wp:anchor>
             </w:drawing>
           </mc:Choice>
-          <mc:Fallback>
+          <mc:Fallback xmlns:w16du="http://schemas.microsoft.com/office/word/2023/wordml/word16du" xmlns:oel="http://schemas.microsoft.com/office/2019/extlst">
             <w:pict>
               <v:shape w14:anchorId="7FA94675" id="Text Box 53" o:spid="_x0000_s1046" type="#_x0000_t202" style="position:absolute;margin-left:329.85pt;margin-top:169.75pt;width:179.1pt;height:70.5pt;z-index:251702272;visibility:visible;mso-wrap-style:square;mso-width-percent:0;mso-height-percent:0;mso-wrap-distance-left:9pt;mso-wrap-distance-top:0;mso-wrap-distance-right:9pt;mso-wrap-distance-bottom:0;mso-position-horizontal:absolute;mso-position-horizontal-relative:text;mso-position-vertical:absolute;mso-position-vertical-relative:text;mso-width-percent:0;mso-height-percent:0;mso-width-relative:page;mso-height-relative:page;v-text-anchor:top" o:gfxdata="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" filled="f" stroked="f">
                 <v:textbox>
@@ -12473,7 +12537,7 @@
                           <w:lang w:val="en-US"/>
                         </w:rPr>
                       </w:pPr>
-                      <w:hyperlink r:id="rId23" w:history="1">
+                      <w:hyperlink r:id="rId25" w:history="1">
                         <w:r>
                           <w:rPr>
                             <w:rStyle w:val="Hipervnculo"/>
@@ -12804,7 +12868,7 @@
               </wp:anchor>
             </w:drawing>
           </mc:Choice>
-          <mc:Fallback>
+          <mc:Fallback xmlns:w16du="http://schemas.microsoft.com/office/word/2023/wordml/word16du" xmlns:oel="http://schemas.microsoft.com/office/2019/extlst">
             <w:pict>
               <v:shape w14:anchorId="5B1008AB" id="_x0000_s1047" type="#_x0000_t202" style="position:absolute;margin-left:129.95pt;margin-top:241.3pt;width:181.15pt;height:70.5pt;z-index:251788288;visibility:visible;mso-wrap-style:square;mso-width-percent:0;mso-height-percent:0;mso-wrap-distance-left:9pt;mso-wrap-distance-top:0;mso-wrap-distance-right:9pt;mso-wrap-distance-bottom:0;mso-position-horizontal:right;mso-position-horizontal-relative:page;mso-position-vertical:absolute;mso-position-vertical-relative:text;mso-width-percent:0;mso-height-percent:0;mso-width-relative:page;mso-height-relative:page;v-text-anchor:top" o:gfxdata="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" filled="f" stroked="f">
                 <v:textbox>
@@ -13102,7 +13166,7 @@
               </wp:anchor>
             </w:drawing>
           </mc:Choice>
-          <mc:Fallback>
+          <mc:Fallback xmlns:w16du="http://schemas.microsoft.com/office/word/2023/wordml/word16du" xmlns:oel="http://schemas.microsoft.com/office/2019/extlst">
             <w:pict>
               <v:rect w14:anchorId="3C24DD3C" id="Rectangle 71" o:spid="_x0000_s1048" style="position:absolute;margin-left:332.25pt;margin-top:143.7pt;width:108.3pt;height:26.4pt;z-index:251701248;visibility:visible;mso-wrap-style:square;mso-width-percent:0;mso-height-percent:0;mso-wrap-distance-left:9pt;mso-wrap-distance-top:0;mso-wrap-distance-right:9pt;mso-wrap-distance-bottom:0;mso-position-horizontal:absolute;mso-position-horizontal-relative:text;mso-position-vertical:absolute;mso-position-vertical-relative:text;mso-width-percent:0;mso-height-percent:0;mso-width-relative:page;mso-height-relative:page;v-text-anchor:top" o:gfxdata="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" filled="f" stroked="f">
                 <v:textbox>
@@ -13160,7 +13224,7 @@
                 <wp:effectExtent l="0" t="0" r="0" b="5715"/>
                 <wp:wrapNone/>
                 <wp:docPr id="26" name="Cuadro de texto 26">
-                  <a:hlinkClick xmlns:a="http://schemas.openxmlformats.org/drawingml/2006/main" r:id="rId24"/>
+                  <a:hlinkClick xmlns:a="http://schemas.openxmlformats.org/drawingml/2006/main" r:id="rId26"/>
                 </wp:docPr>
                 <wp:cNvGraphicFramePr/>
                 <a:graphic xmlns:a="http://schemas.openxmlformats.org/drawingml/2006/main">
@@ -13234,7 +13298,7 @@
               </wp:anchor>
             </w:drawing>
           </mc:Choice>
-          <mc:Fallback>
+          <mc:Fallback xmlns:w16du="http://schemas.microsoft.com/office/word/2023/wordml/word16du" xmlns:oel="http://schemas.microsoft.com/office/2019/extlst">
             <w:pict>
               <v:shape w14:anchorId="20F50122" id="Cuadro de texto 26" o:spid="_x0000_s1049" type="#_x0000_t202" href="https://github.com/JesusHdez960717/JesusHdez960717" style="position:absolute;margin-left:356.3pt;margin-top:343.3pt;width:135pt;height:19.05pt;z-index:251793408;visibility:visible;mso-wrap-style:square;mso-width-percent:0;mso-height-percent:0;mso-wrap-distance-left:9pt;mso-wrap-distance-top:0;mso-wrap-distance-right:9pt;mso-wrap-distance-bottom:0;mso-position-horizontal:absolute;mso-position-horizontal-relative:text;mso-position-vertical:absolute;mso-position-vertical-relative:text;mso-width-percent:0;mso-height-percent:0;mso-width-relative:margin;mso-height-relative:margin;v-text-anchor:top" o:gfxdata="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" o:button="t" filled="f" stroked="f">
                 <v:fill o:detectmouseclick="t"/>
@@ -13283,7 +13347,7 @@
             <wp:effectExtent l="0" t="0" r="0" b="0"/>
             <wp:wrapNone/>
             <wp:docPr id="54" name="Imagen 54">
-              <a:hlinkClick xmlns:a="http://schemas.openxmlformats.org/drawingml/2006/main" r:id="rId24"/>
+              <a:hlinkClick xmlns:a="http://schemas.openxmlformats.org/drawingml/2006/main" r:id="rId26"/>
             </wp:docPr>
             <wp:cNvGraphicFramePr>
               <a:graphicFrameLocks xmlns:a="http://schemas.openxmlformats.org/drawingml/2006/main" noChangeAspect="1"/>
@@ -13293,14 +13357,14 @@
                 <pic:pic xmlns:pic="http://schemas.openxmlformats.org/drawingml/2006/picture">
                   <pic:nvPicPr>
                     <pic:cNvPr id="54" name="Imagen 54">
-                      <a:hlinkClick r:id="rId24"/>
+                      <a:hlinkClick r:id="rId26"/>
                     </pic:cNvPr>
                     <pic:cNvPicPr>
                       <a:picLocks noChangeAspect="1" noChangeArrowheads="1"/>
                     </pic:cNvPicPr>
                   </pic:nvPicPr>
                   <pic:blipFill>
-                    <a:blip r:embed="rId25"/>
+                    <a:blip r:embed="rId27"/>
                     <a:stretch>
                       <a:fillRect/>
                     </a:stretch>
@@ -13417,7 +13481,7 @@
               </wp:anchor>
             </w:drawing>
           </mc:Choice>
-          <mc:Fallback>
+          <mc:Fallback xmlns:w16du="http://schemas.microsoft.com/office/word/2023/wordml/word16du" xmlns:oel="http://schemas.microsoft.com/office/2019/extlst">
             <w:pict>
               <v:rect w14:anchorId="4DF4D8F3" id="_x0000_s1050" style="position:absolute;margin-left:330.25pt;margin-top:314.05pt;width:74.6pt;height:25.85pt;z-index:251798528;visibility:visible;mso-wrap-style:square;mso-width-percent:0;mso-height-percent:0;mso-wrap-distance-left:9pt;mso-wrap-distance-top:0;mso-wrap-distance-right:9pt;mso-wrap-distance-bottom:0;mso-position-horizontal:absolute;mso-position-horizontal-relative:text;mso-position-vertical:absolute;mso-position-vertical-relative:text;mso-width-percent:0;mso-height-percent:0;mso-width-relative:page;mso-height-relative:page;v-text-anchor:top" o:gfxdata="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" filled="f" stroked="f">
                 <v:textbox>
@@ -13499,7 +13563,7 @@
                         <a:effectLst/>
                         <a:extLst>
                           <a:ext uri="{C572A759-6A51-4108-AA02-DFA0A04FC94B}">
-                            <ma14:wrappingTextBoxFlag xmlns="" xmlns:mo="http://schemas.microsoft.com/office/mac/office/2008/main" xmlns:mv="urn:schemas-microsoft-com:mac:vml" xmlns:o="urn:schemas-microsoft-com:office:office" xmlns:v="urn:schemas-microsoft-com:vml" xmlns:w10="urn:schemas-microsoft-com:office:word" xmlns:w="http://schemas.openxmlformats.org/wordprocessingml/2006/main" xmlns:ma14="http://schemas.microsoft.com/office/mac/drawingml/2011/main"/>
+                            <ma14:wrappingTextBoxFlag xmlns="" xmlns:mo="http://schemas.microsoft.com/office/mac/office/2008/main" xmlns:mv="urn:schemas-microsoft-com:mac:vml" xmlns:o="urn:schemas-microsoft-com:office:office" xmlns:v="urn:schemas-microsoft-com:vml" xmlns:w10="urn:schemas-microsoft-com:office:word" xmlns:w="http://schemas.openxmlformats.org/wordprocessingml/2006/main" xmlns:ma14="http://schemas.microsoft.com/office/mac/drawingml/2011/main" xmlns:w16du="http://schemas.microsoft.com/office/word/2023/wordml/word16du" xmlns:oel="http://schemas.microsoft.com/office/2019/extlst"/>
                           </a:ext>
                         </a:extLst>
                       </wps:spPr>
@@ -13666,7 +13730,7 @@
               </wp:anchor>
             </w:drawing>
           </mc:Choice>
-          <mc:Fallback>
+          <mc:Fallback xmlns:w16du="http://schemas.microsoft.com/office/word/2023/wordml/word16du" xmlns:oel="http://schemas.microsoft.com/office/2019/extlst">
             <w:pict>
               <v:shape w14:anchorId="7E66BE50" id="_x0000_s1051" type="#_x0000_t202" style="position:absolute;margin-left:331.25pt;margin-top:51.6pt;width:163.5pt;height:103.85pt;z-index:251620351;visibility:visible;mso-wrap-style:square;mso-width-percent:0;mso-height-percent:0;mso-wrap-distance-left:9pt;mso-wrap-distance-top:0;mso-wrap-distance-right:9pt;mso-wrap-distance-bottom:0;mso-position-horizontal:absolute;mso-position-horizontal-relative:margin;mso-position-vertical:absolute;mso-position-vertical-relative:text;mso-width-percent:0;mso-height-percent:0;mso-width-relative:margin;mso-height-relative:margin;v-text-anchor:top" o:gfxdata="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" filled="f" stroked="f">
                 <v:textbox>
@@ -13907,7 +13971,7 @@
               </wp:anchor>
             </w:drawing>
           </mc:Choice>
-          <mc:Fallback>
+          <mc:Fallback xmlns:w16du="http://schemas.microsoft.com/office/word/2023/wordml/word16du" xmlns:oel="http://schemas.microsoft.com/office/2019/extlst">
             <w:pict>
               <v:rect w14:anchorId="62A93529" id="_x0000_s1052" style="position:absolute;margin-left:329.85pt;margin-top:26.4pt;width:371.95pt;height:25.85pt;z-index:251625472;visibility:visible;mso-wrap-style:square;mso-width-percent:0;mso-height-percent:0;mso-wrap-distance-left:9pt;mso-wrap-distance-top:0;mso-wrap-distance-right:9pt;mso-wrap-distance-bottom:0;mso-position-horizontal:absolute;mso-position-horizontal-relative:text;mso-position-vertical:absolute;mso-position-vertical-relative:text;mso-width-percent:0;mso-height-percent:0;mso-width-relative:page;mso-height-relative:page;v-text-anchor:top" o:gfxdata="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" filled="f" stroked="f">
                 <v:textbox>
@@ -13956,7 +14020,7 @@
 </file>
 
 <file path=word/endnotes.xml><?xml version="1.0" encoding="utf-8"?>
-<w:endnotes xmlns:wpc="http://schemas.microsoft.com/office/word/2010/wordprocessingCanvas" xmlns:cx="http://schemas.microsoft.com/office/drawing/2014/chartex" xmlns:cx1="http://schemas.microsoft.com/office/drawing/2015/9/8/chartex" xmlns:cx2="http://schemas.microsoft.com/office/drawing/2015/10/21/chartex" xmlns:cx3="http://schemas.microsoft.com/office/drawing/2016/5/9/chartex" xmlns:cx4="http://schemas.microsoft.com/office/drawing/2016/5/10/chartex" xmlns:cx5="http://schemas.microsoft.com/office/drawing/2016/5/11/chartex" xmlns:cx6="http://schemas.microsoft.com/office/drawing/2016/5/12/chartex" xmlns:cx7="http://schemas.microsoft.com/office/drawing/2016/5/13/chartex" xmlns:cx8="http://schemas.microsoft.com/office/drawing/2016/5/14/chartex" xmlns:mc="http://schemas.openxmlformats.org/markup-compatibility/2006" xmlns:aink="http://schemas.microsoft.com/office/drawing/2016/ink" xmlns:am3d="http://schemas.microsoft.com/office/drawing/2017/model3d" xmlns:o="urn:schemas-microsoft-com:office:office" xmlns:oel="http://schemas.microsoft.com/office/2019/extlst" xmlns:r="http://schemas.openxmlformats.org/officeDocument/2006/relationships" xmlns:m="http://schemas.openxmlformats.org/officeDocument/2006/math" xmlns:v="urn:schemas-microsoft-com:vml" xmlns:wp14="http://schemas.microsoft.com/office/word/2010/wordprocessingDrawing" xmlns:wp="http://schemas.openxmlformats.org/drawingml/2006/wordprocessingDrawing" xmlns:w10="urn:schemas-microsoft-com:office:word" xmlns:w="http://schemas.openxmlformats.org/wordprocessingml/2006/main" xmlns:w14="http://schemas.microsoft.com/office/word/2010/wordml" xmlns:w15="http://schemas.microsoft.com/office/word/2012/wordml" xmlns:w16cex="http://schemas.microsoft.com/office/word/2018/wordml/cex" xmlns:w16cid="http://schemas.microsoft.com/office/word/2016/wordml/cid" xmlns:w16="http://schemas.microsoft.com/office/word/2018/wordml" xmlns:w16sdtdh="http://schemas.microsoft.com/office/word/2020/wordml/sdtdatahash" xmlns:w16se="http://schemas.microsoft.com/office/word/2015/wordml/symex" xmlns:wpg="http://schemas.microsoft.com/office/word/2010/wordprocessingGroup" xmlns:wpi="http://schemas.microsoft.com/office/word/2010/wordprocessingInk" xmlns:wne="http://schemas.microsoft.com/office/word/2006/wordml" xmlns:wps="http://schemas.microsoft.com/office/word/2010/wordprocessingShape" mc:Ignorable="w14 w15 w16se w16cid w16 w16cex w16sdtdh wp14">
+<w:endnotes xmlns:wpc="http://schemas.microsoft.com/office/word/2010/wordprocessingCanvas" xmlns:cx="http://schemas.microsoft.com/office/drawing/2014/chartex" xmlns:cx1="http://schemas.microsoft.com/office/drawing/2015/9/8/chartex" xmlns:cx2="http://schemas.microsoft.com/office/drawing/2015/10/21/chartex" xmlns:cx3="http://schemas.microsoft.com/office/drawing/2016/5/9/chartex" xmlns:cx4="http://schemas.microsoft.com/office/drawing/2016/5/10/chartex" xmlns:cx5="http://schemas.microsoft.com/office/drawing/2016/5/11/chartex" xmlns:cx6="http://schemas.microsoft.com/office/drawing/2016/5/12/chartex" xmlns:cx7="http://schemas.microsoft.com/office/drawing/2016/5/13/chartex" xmlns:cx8="http://schemas.microsoft.com/office/drawing/2016/5/14/chartex" xmlns:mc="http://schemas.openxmlformats.org/markup-compatibility/2006" xmlns:aink="http://schemas.microsoft.com/office/drawing/2016/ink" xmlns:am3d="http://schemas.microsoft.com/office/drawing/2017/model3d" xmlns:o="urn:schemas-microsoft-com:office:office" xmlns:r="http://schemas.openxmlformats.org/officeDocument/2006/relationships" xmlns:m="http://schemas.openxmlformats.org/officeDocument/2006/math" xmlns:v="urn:schemas-microsoft-com:vml" xmlns:wp14="http://schemas.microsoft.com/office/word/2010/wordprocessingDrawing" xmlns:wp="http://schemas.openxmlformats.org/drawingml/2006/wordprocessingDrawing" xmlns:w10="urn:schemas-microsoft-com:office:word" xmlns:w="http://schemas.openxmlformats.org/wordprocessingml/2006/main" xmlns:w14="http://schemas.microsoft.com/office/word/2010/wordml" xmlns:w15="http://schemas.microsoft.com/office/word/2012/wordml" xmlns:w16cex="http://schemas.microsoft.com/office/word/2018/wordml/cex" xmlns:w16cid="http://schemas.microsoft.com/office/word/2016/wordml/cid" xmlns:w16="http://schemas.microsoft.com/office/word/2018/wordml" xmlns:w16sdtdh="http://schemas.microsoft.com/office/word/2020/wordml/sdtdatahash" xmlns:w16se="http://schemas.microsoft.com/office/word/2015/wordml/symex" xmlns:wpg="http://schemas.microsoft.com/office/word/2010/wordprocessingGroup" xmlns:wpi="http://schemas.microsoft.com/office/word/2010/wordprocessingInk" xmlns:wne="http://schemas.microsoft.com/office/word/2006/wordml" xmlns:wps="http://schemas.microsoft.com/office/word/2010/wordprocessingShape" mc:Ignorable="w14 w15 w16se w16cid w16 w16cex w16sdtdh wp14">
   <w:endnote w:type="separator" w:id="-1">
     <w:p>
       <w:r>
@@ -13975,7 +14039,7 @@
 </file>
 
 <file path=word/footnotes.xml><?xml version="1.0" encoding="utf-8"?>
-<w:footnotes xmlns:wpc="http://schemas.microsoft.com/office/word/2010/wordprocessingCanvas" xmlns:cx="http://schemas.microsoft.com/office/drawing/2014/chartex" xmlns:cx1="http://schemas.microsoft.com/office/drawing/2015/9/8/chartex" xmlns:cx2="http://schemas.microsoft.com/office/drawing/2015/10/21/chartex" xmlns:cx3="http://schemas.microsoft.com/office/drawing/2016/5/9/chartex" xmlns:cx4="http://schemas.microsoft.com/office/drawing/2016/5/10/chartex" xmlns:cx5="http://schemas.microsoft.com/office/drawing/2016/5/11/chartex" xmlns:cx6="http://schemas.microsoft.com/office/drawing/2016/5/12/chartex" xmlns:cx7="http://schemas.microsoft.com/office/drawing/2016/5/13/chartex" xmlns:cx8="http://schemas.microsoft.com/office/drawing/2016/5/14/chartex" xmlns:mc="http://schemas.openxmlformats.org/markup-compatibility/2006" xmlns:aink="http://schemas.microsoft.com/office/drawing/2016/ink" xmlns:am3d="http://schemas.microsoft.com/office/drawing/2017/model3d" xmlns:o="urn:schemas-microsoft-com:office:office" xmlns:oel="http://schemas.microsoft.com/office/2019/extlst" xmlns:r="http://schemas.openxmlformats.org/officeDocument/2006/relationships" xmlns:m="http://schemas.openxmlformats.org/officeDocument/2006/math" xmlns:v="urn:schemas-microsoft-com:vml" xmlns:wp14="http://schemas.microsoft.com/office/word/2010/wordprocessingDrawing" xmlns:wp="http://schemas.openxmlformats.org/drawingml/2006/wordprocessingDrawing" xmlns:w10="urn:schemas-microsoft-com:office:word" xmlns:w="http://schemas.openxmlformats.org/wordprocessingml/2006/main" xmlns:w14="http://schemas.microsoft.com/office/word/2010/wordml" xmlns:w15="http://schemas.microsoft.com/office/word/2012/wordml" xmlns:w16cex="http://schemas.microsoft.com/office/word/2018/wordml/cex" xmlns:w16cid="http://schemas.microsoft.com/office/word/2016/wordml/cid" xmlns:w16="http://schemas.microsoft.com/office/word/2018/wordml" xmlns:w16sdtdh="http://schemas.microsoft.com/office/word/2020/wordml/sdtdatahash" xmlns:w16se="http://schemas.microsoft.com/office/word/2015/wordml/symex" xmlns:wpg="http://schemas.microsoft.com/office/word/2010/wordprocessingGroup" xmlns:wpi="http://schemas.microsoft.com/office/word/2010/wordprocessingInk" xmlns:wne="http://schemas.microsoft.com/office/word/2006/wordml" xmlns:wps="http://schemas.microsoft.com/office/word/2010/wordprocessingShape" mc:Ignorable="w14 w15 w16se w16cid w16 w16cex w16sdtdh wp14">
+<w:footnotes xmlns:wpc="http://schemas.microsoft.com/office/word/2010/wordprocessingCanvas" xmlns:cx="http://schemas.microsoft.com/office/drawing/2014/chartex" xmlns:cx1="http://schemas.microsoft.com/office/drawing/2015/9/8/chartex" xmlns:cx2="http://schemas.microsoft.com/office/drawing/2015/10/21/chartex" xmlns:cx3="http://schemas.microsoft.com/office/drawing/2016/5/9/chartex" xmlns:cx4="http://schemas.microsoft.com/office/drawing/2016/5/10/chartex" xmlns:cx5="http://schemas.microsoft.com/office/drawing/2016/5/11/chartex" xmlns:cx6="http://schemas.microsoft.com/office/drawing/2016/5/12/chartex" xmlns:cx7="http://schemas.microsoft.com/office/drawing/2016/5/13/chartex" xmlns:cx8="http://schemas.microsoft.com/office/drawing/2016/5/14/chartex" xmlns:mc="http://schemas.openxmlformats.org/markup-compatibility/2006" xmlns:aink="http://schemas.microsoft.com/office/drawing/2016/ink" xmlns:am3d="http://schemas.microsoft.com/office/drawing/2017/model3d" xmlns:o="urn:schemas-microsoft-com:office:office" xmlns:r="http://schemas.openxmlformats.org/officeDocument/2006/relationships" xmlns:m="http://schemas.openxmlformats.org/officeDocument/2006/math" xmlns:v="urn:schemas-microsoft-com:vml" xmlns:wp14="http://schemas.microsoft.com/office/word/2010/wordprocessingDrawing" xmlns:wp="http://schemas.openxmlformats.org/drawingml/2006/wordprocessingDrawing" xmlns:w10="urn:schemas-microsoft-com:office:word" xmlns:w="http://schemas.openxmlformats.org/wordprocessingml/2006/main" xmlns:w14="http://schemas.microsoft.com/office/word/2010/wordml" xmlns:w15="http://schemas.microsoft.com/office/word/2012/wordml" xmlns:w16cex="http://schemas.microsoft.com/office/word/2018/wordml/cex" xmlns:w16cid="http://schemas.microsoft.com/office/word/2016/wordml/cid" xmlns:w16="http://schemas.microsoft.com/office/word/2018/wordml" xmlns:w16sdtdh="http://schemas.microsoft.com/office/word/2020/wordml/sdtdatahash" xmlns:w16se="http://schemas.microsoft.com/office/word/2015/wordml/symex" xmlns:wpg="http://schemas.microsoft.com/office/word/2010/wordprocessingGroup" xmlns:wpi="http://schemas.microsoft.com/office/word/2010/wordprocessingInk" xmlns:wne="http://schemas.microsoft.com/office/word/2006/wordml" xmlns:wps="http://schemas.microsoft.com/office/word/2010/wordprocessingShape" mc:Ignorable="w14 w15 w16se w16cid w16 w16cex w16sdtdh wp14">
   <w:footnote w:type="separator" w:id="-1">
     <w:p>
       <w:r>
@@ -13994,7 +14058,7 @@
 </file>
 
 <file path=word/numbering.xml><?xml version="1.0" encoding="utf-8"?>
-<w:numbering xmlns:wpc="http://schemas.microsoft.com/office/word/2010/wordprocessingCanvas" xmlns:cx="http://schemas.microsoft.com/office/drawing/2014/chartex" xmlns:cx1="http://schemas.microsoft.com/office/drawing/2015/9/8/chartex" xmlns:cx2="http://schemas.microsoft.com/office/drawing/2015/10/21/chartex" xmlns:cx3="http://schemas.microsoft.com/office/drawing/2016/5/9/chartex" xmlns:cx4="http://schemas.microsoft.com/office/drawing/2016/5/10/chartex" xmlns:cx5="http://schemas.microsoft.com/office/drawing/2016/5/11/chartex" xmlns:cx6="http://schemas.microsoft.com/office/drawing/2016/5/12/chartex" xmlns:cx7="http://schemas.microsoft.com/office/drawing/2016/5/13/chartex" xmlns:cx8="http://schemas.microsoft.com/office/drawing/2016/5/14/chartex" xmlns:mc="http://schemas.openxmlformats.org/markup-compatibility/2006" xmlns:aink="http://schemas.microsoft.com/office/drawing/2016/ink" xmlns:am3d="http://schemas.microsoft.com/office/drawing/2017/model3d" xmlns:o="urn:schemas-microsoft-com:office:office" xmlns:oel="http://schemas.microsoft.com/office/2019/extlst" xmlns:r="http://schemas.openxmlformats.org/officeDocument/2006/relationships" xmlns:m="http://schemas.openxmlformats.org/officeDocument/2006/math" xmlns:v="urn:schemas-microsoft-com:vml" xmlns:wp14="http://schemas.microsoft.com/office/word/2010/wordprocessingDrawing" xmlns:wp="http://schemas.openxmlformats.org/drawingml/2006/wordprocessingDrawing" xmlns:w10="urn:schemas-microsoft-com:office:word" xmlns:w="http://schemas.openxmlformats.org/wordprocessingml/2006/main" xmlns:w14="http://schemas.microsoft.com/office/word/2010/wordml" xmlns:w15="http://schemas.microsoft.com/office/word/2012/wordml" xmlns:w16cex="http://schemas.microsoft.com/office/word/2018/wordml/cex" xmlns:w16cid="http://schemas.microsoft.com/office/word/2016/wordml/cid" xmlns:w16="http://schemas.microsoft.com/office/word/2018/wordml" xmlns:w16sdtdh="http://schemas.microsoft.com/office/word/2020/wordml/sdtdatahash" xmlns:w16se="http://schemas.microsoft.com/office/word/2015/wordml/symex" xmlns:wpg="http://schemas.microsoft.com/office/word/2010/wordprocessingGroup" xmlns:wpi="http://schemas.microsoft.com/office/word/2010/wordprocessingInk" xmlns:wne="http://schemas.microsoft.com/office/word/2006/wordml" xmlns:wps="http://schemas.microsoft.com/office/word/2010/wordprocessingShape" mc:Ignorable="w14 w15 w16se w16cid w16 w16cex w16sdtdh wp14">
+<w:numbering xmlns:wpc="http://schemas.microsoft.com/office/word/2010/wordprocessingCanvas" xmlns:cx="http://schemas.microsoft.com/office/drawing/2014/chartex" xmlns:cx1="http://schemas.microsoft.com/office/drawing/2015/9/8/chartex" xmlns:cx2="http://schemas.microsoft.com/office/drawing/2015/10/21/chartex" xmlns:cx3="http://schemas.microsoft.com/office/drawing/2016/5/9/chartex" xmlns:cx4="http://schemas.microsoft.com/office/drawing/2016/5/10/chartex" xmlns:cx5="http://schemas.microsoft.com/office/drawing/2016/5/11/chartex" xmlns:cx6="http://schemas.microsoft.com/office/drawing/2016/5/12/chartex" xmlns:cx7="http://schemas.microsoft.com/office/drawing/2016/5/13/chartex" xmlns:cx8="http://schemas.microsoft.com/office/drawing/2016/5/14/chartex" xmlns:mc="http://schemas.openxmlformats.org/markup-compatibility/2006" xmlns:aink="http://schemas.microsoft.com/office/drawing/2016/ink" xmlns:am3d="http://schemas.microsoft.com/office/drawing/2017/model3d" xmlns:o="urn:schemas-microsoft-com:office:office" xmlns:r="http://schemas.openxmlformats.org/officeDocument/2006/relationships" xmlns:m="http://schemas.openxmlformats.org/officeDocument/2006/math" xmlns:v="urn:schemas-microsoft-com:vml" xmlns:wp14="http://schemas.microsoft.com/office/word/2010/wordprocessingDrawing" xmlns:wp="http://schemas.openxmlformats.org/drawingml/2006/wordprocessingDrawing" xmlns:w10="urn:schemas-microsoft-com:office:word" xmlns:w="http://schemas.openxmlformats.org/wordprocessingml/2006/main" xmlns:w14="http://schemas.microsoft.com/office/word/2010/wordml" xmlns:w15="http://schemas.microsoft.com/office/word/2012/wordml" xmlns:w16cex="http://schemas.microsoft.com/office/word/2018/wordml/cex" xmlns:w16cid="http://schemas.microsoft.com/office/word/2016/wordml/cid" xmlns:w16="http://schemas.microsoft.com/office/word/2018/wordml" xmlns:w16sdtdh="http://schemas.microsoft.com/office/word/2020/wordml/sdtdatahash" xmlns:w16se="http://schemas.microsoft.com/office/word/2015/wordml/symex" xmlns:wpg="http://schemas.microsoft.com/office/word/2010/wordprocessingGroup" xmlns:wpi="http://schemas.microsoft.com/office/word/2010/wordprocessingInk" xmlns:wne="http://schemas.microsoft.com/office/word/2006/wordml" xmlns:wps="http://schemas.microsoft.com/office/word/2010/wordprocessingShape" mc:Ignorable="w14 w15 w16se w16cid w16 w16cex w16sdtdh wp14">
   <w:numPicBullet w:numPicBulletId="0">
     <w:pict>
       <v:shapetype w14:anchorId="0D9CF4E8" id="_x0000_t75" coordsize="21600,21600" o:spt="75" o:preferrelative="t" path="m@4@5l@4@11@9@11@9@5xe" filled="f" stroked="f">
@@ -14016,7 +14080,7 @@
         <v:path o:extrusionok="f" gradientshapeok="t" o:connecttype="rect"/>
         <o:lock v:ext="edit" aspectratio="t"/>
       </v:shapetype>
-      <v:shape id="_x0000_i1084" type="#_x0000_t75" style="width:12pt;height:12pt;visibility:visible" o:gfxdata="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" o:bullet="t">
+      <v:shape id="_x0000_i1065" type="#_x0000_t75" style="width:12pt;height:12pt;visibility:visible" o:gfxdata="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" o:bullet="t">
         <v:imagedata r:id="rId1" o:title=""/>
       </v:shape>
     </w:pict>
@@ -15380,40 +15444,40 @@
       </w:rPr>
     </w:lvl>
   </w:abstractNum>
-  <w:num w:numId="1" w16cid:durableId="484125011">
+  <w:num w:numId="1">
     <w:abstractNumId w:val="8"/>
   </w:num>
-  <w:num w:numId="2" w16cid:durableId="797066085">
+  <w:num w:numId="2">
     <w:abstractNumId w:val="0"/>
   </w:num>
-  <w:num w:numId="3" w16cid:durableId="1152872773">
+  <w:num w:numId="3">
     <w:abstractNumId w:val="7"/>
   </w:num>
-  <w:num w:numId="4" w16cid:durableId="741219140">
+  <w:num w:numId="4">
     <w:abstractNumId w:val="5"/>
   </w:num>
-  <w:num w:numId="5" w16cid:durableId="1365060450">
+  <w:num w:numId="5">
     <w:abstractNumId w:val="2"/>
   </w:num>
-  <w:num w:numId="6" w16cid:durableId="2127305793">
+  <w:num w:numId="6">
     <w:abstractNumId w:val="1"/>
   </w:num>
-  <w:num w:numId="7" w16cid:durableId="1631403229">
+  <w:num w:numId="7">
     <w:abstractNumId w:val="11"/>
   </w:num>
-  <w:num w:numId="8" w16cid:durableId="961615962">
+  <w:num w:numId="8">
     <w:abstractNumId w:val="3"/>
   </w:num>
-  <w:num w:numId="9" w16cid:durableId="2082360968">
+  <w:num w:numId="9">
     <w:abstractNumId w:val="4"/>
   </w:num>
-  <w:num w:numId="10" w16cid:durableId="1593928989">
+  <w:num w:numId="10">
     <w:abstractNumId w:val="6"/>
   </w:num>
-  <w:num w:numId="11" w16cid:durableId="444036063">
+  <w:num w:numId="11">
     <w:abstractNumId w:val="9"/>
   </w:num>
-  <w:num w:numId="12" w16cid:durableId="516382742">
+  <w:num w:numId="12">
     <w:abstractNumId w:val="10"/>
   </w:num>
 </w:numbering>

</xml_diff>